<commit_message>
update model service records in different situation
</commit_message>
<xml_diff>
--- a/ComputerRes/模型服务容器API说明2.0.docx
+++ b/ComputerRes/模型服务容器API说明2.0.docx
@@ -25,200 +25,141 @@
         <w:t>说明</w:t>
       </w:r>
       <w:r>
-        <w:rPr>
-          <w:rFonts w:hint="eastAsia"/>
-        </w:rPr>
-        <w:t>2.0</w:t>
-      </w:r>
-    </w:p>
-    <w:p>
-      <w:r>
-        <w:rPr>
-          <w:rFonts w:hint="eastAsia"/>
-          <w:b/>
-        </w:rPr>
-        <w:t>更新时间：</w:t>
-      </w:r>
-      <w:r>
-        <w:rPr>
-          <w:rFonts w:hint="eastAsia"/>
-        </w:rPr>
-        <w:t>2016</w:t>
-      </w:r>
-      <w:r>
-        <w:rPr>
-          <w:rFonts w:hint="eastAsia"/>
-        </w:rPr>
-        <w:t>年</w:t>
-      </w:r>
-      <w:r>
-        <w:rPr>
-          <w:rFonts w:hint="eastAsia"/>
-        </w:rPr>
-        <w:t>10</w:t>
-      </w:r>
-      <w:r>
-        <w:rPr>
-          <w:rFonts w:hint="eastAsia"/>
-        </w:rPr>
-        <w:t>月</w:t>
-      </w:r>
-      <w:r>
-        <w:rPr>
-          <w:rFonts w:hint="eastAsia"/>
-        </w:rPr>
-        <w:t>13</w:t>
-      </w:r>
-      <w:r>
-        <w:rPr>
-          <w:rFonts w:hint="eastAsia"/>
-        </w:rPr>
-        <w:t>日</w:t>
+        <w:t>3</w:t>
+      </w:r>
+      <w:r>
+        <w:rPr>
+          <w:rFonts w:hint="eastAsia"/>
+        </w:rPr>
+        <w:t>.0</w:t>
       </w:r>
     </w:p>
     <w:p>
       <w:pPr>
         <w:rPr>
+          <w:sz w:val="28"/>
+        </w:rPr>
+      </w:pPr>
+      <w:r>
+        <w:rPr>
+          <w:rFonts w:hint="eastAsia"/>
           <w:b/>
-        </w:rPr>
-      </w:pPr>
-      <w:r>
-        <w:rPr>
-          <w:rFonts w:hint="eastAsia"/>
-          <w:b/>
-        </w:rPr>
-        <w:t>更新内容：</w:t>
+          <w:sz w:val="28"/>
+        </w:rPr>
+        <w:t>更新时间：</w:t>
+      </w:r>
+      <w:r>
+        <w:rPr>
+          <w:rFonts w:hint="eastAsia"/>
+          <w:sz w:val="28"/>
+        </w:rPr>
+        <w:t>201</w:t>
+      </w:r>
+      <w:r>
+        <w:rPr>
+          <w:sz w:val="28"/>
+        </w:rPr>
+        <w:t>7</w:t>
+      </w:r>
+      <w:r>
+        <w:rPr>
+          <w:rFonts w:hint="eastAsia"/>
+          <w:sz w:val="28"/>
+        </w:rPr>
+        <w:t>年</w:t>
+      </w:r>
+      <w:r>
+        <w:rPr>
+          <w:sz w:val="28"/>
+        </w:rPr>
+        <w:t>8</w:t>
+      </w:r>
+      <w:r>
+        <w:rPr>
+          <w:rFonts w:hint="eastAsia"/>
+          <w:sz w:val="28"/>
+        </w:rPr>
+        <w:t>月</w:t>
+      </w:r>
+      <w:r>
+        <w:rPr>
+          <w:rFonts w:hint="eastAsia"/>
+          <w:sz w:val="28"/>
+        </w:rPr>
+        <w:t>3</w:t>
+      </w:r>
+      <w:r>
+        <w:rPr>
+          <w:rFonts w:hint="eastAsia"/>
+          <w:sz w:val="28"/>
+        </w:rPr>
+        <w:t>日</w:t>
       </w:r>
     </w:p>
     <w:p>
       <w:pPr>
-        <w:ind w:leftChars="200" w:left="420"/>
+        <w:rPr>
+          <w:b/>
+          <w:sz w:val="28"/>
+        </w:rPr>
       </w:pPr>
       <w:r>
         <w:rPr>
           <w:rFonts w:hint="eastAsia"/>
-        </w:rPr>
-        <w:t>新增状态机制多数据输入与输出</w:t>
+          <w:b/>
+          <w:sz w:val="28"/>
+        </w:rPr>
+        <w:t>更新内容：</w:t>
       </w:r>
     </w:p>
     <w:p>
       <w:pPr>
-        <w:ind w:leftChars="200" w:left="420"/>
+        <w:rPr>
+          <w:b/>
+          <w:sz w:val="28"/>
+        </w:rPr>
       </w:pPr>
       <w:r>
         <w:rPr>
           <w:rFonts w:hint="eastAsia"/>
-        </w:rPr>
-        <w:t>修复模型</w:t>
-      </w:r>
-      <w:r>
-        <w:rPr>
-          <w:rFonts w:hint="eastAsia"/>
-        </w:rPr>
-        <w:t>运行</w:t>
-      </w:r>
-      <w:r>
-        <w:rPr>
-          <w:rFonts w:hint="eastAsia"/>
-        </w:rPr>
-        <w:t>实例运行</w:t>
-      </w:r>
-      <w:r>
-        <w:rPr>
-          <w:rFonts w:hint="eastAsia"/>
-        </w:rPr>
-        <w:t>bug</w:t>
+          <w:b/>
+          <w:sz w:val="28"/>
+        </w:rPr>
+        <w:t>API</w:t>
+      </w:r>
+      <w:r>
+        <w:rPr>
+          <w:rFonts w:hint="eastAsia"/>
+          <w:b/>
+          <w:sz w:val="28"/>
+        </w:rPr>
+        <w:t>列表：</w:t>
       </w:r>
     </w:p>
     <w:p>
       <w:pPr>
-        <w:ind w:leftChars="200" w:left="420"/>
+        <w:rPr>
+          <w:sz w:val="24"/>
+        </w:rPr>
       </w:pPr>
       <w:r>
         <w:rPr>
           <w:rFonts w:hint="eastAsia"/>
-        </w:rPr>
-        <w:t>修复界面上若干</w:t>
-      </w:r>
-      <w:r>
-        <w:rPr>
-          <w:rFonts w:hint="eastAsia"/>
-        </w:rPr>
-        <w:t>bug</w:t>
-      </w:r>
-    </w:p>
-    <w:p>
-      <w:pPr>
-        <w:ind w:leftChars="200" w:left="420"/>
-      </w:pPr>
-      <w:r>
-        <w:rPr>
-          <w:rFonts w:hint="eastAsia"/>
-        </w:rPr>
-        <w:t>新增</w:t>
-      </w:r>
-      <w:r>
-        <w:t>远程</w:t>
-      </w:r>
-      <w:r>
-        <w:rPr>
-          <w:rFonts w:hint="eastAsia"/>
-        </w:rPr>
-        <w:t>节点</w:t>
-      </w:r>
-      <w:r>
-        <w:t>的一系列操作</w:t>
-      </w:r>
-    </w:p>
-    <w:p>
-      <w:pPr>
-        <w:rPr>
-          <w:b/>
-          <w:sz w:val="28"/>
-          <w:szCs w:val="28"/>
-        </w:rPr>
-      </w:pPr>
-      <w:r>
-        <w:rPr>
-          <w:rFonts w:hint="eastAsia"/>
-          <w:b/>
-          <w:sz w:val="28"/>
-          <w:szCs w:val="28"/>
-        </w:rPr>
-        <w:t>1</w:t>
-      </w:r>
-      <w:r>
-        <w:rPr>
-          <w:b/>
-          <w:sz w:val="28"/>
-          <w:szCs w:val="28"/>
-        </w:rPr>
-        <w:t>.</w:t>
-      </w:r>
-      <w:r>
-        <w:rPr>
-          <w:rFonts w:hint="eastAsia"/>
-          <w:b/>
-          <w:sz w:val="28"/>
-          <w:szCs w:val="28"/>
-        </w:rPr>
-        <w:t>本地</w:t>
-      </w:r>
-      <w:r>
-        <w:rPr>
-          <w:rFonts w:hint="eastAsia"/>
-          <w:b/>
-          <w:sz w:val="28"/>
-          <w:szCs w:val="28"/>
-        </w:rPr>
-        <w:t>模型服务</w:t>
-      </w:r>
-      <w:r>
-        <w:rPr>
-          <w:rFonts w:hint="eastAsia"/>
-          <w:b/>
-          <w:sz w:val="28"/>
-          <w:szCs w:val="28"/>
+          <w:sz w:val="24"/>
+        </w:rPr>
+        <w:t>公开</w:t>
+      </w:r>
+      <w:r>
+        <w:rPr>
+          <w:rFonts w:hint="eastAsia"/>
+          <w:sz w:val="24"/>
+        </w:rPr>
+        <w:t>API</w:t>
+      </w:r>
+      <w:r>
+        <w:rPr>
+          <w:rFonts w:hint="eastAsia"/>
+          <w:sz w:val="24"/>
         </w:rPr>
         <w:t>：</w:t>
       </w:r>
@@ -351,6 +292,9 @@
               </w:rPr>
               <w:t>/modelser</w:t>
             </w:r>
+            <w:r>
+              <w:t>?ac=search&amp;mid=[:mid]</w:t>
+            </w:r>
           </w:p>
         </w:tc>
         <w:tc>
@@ -359,10 +303,7 @@
           </w:tcPr>
           <w:p>
             <w:r>
-              <w:rPr>
-                <w:rFonts w:hint="eastAsia"/>
-              </w:rPr>
-              <w:t>POST</w:t>
+              <w:t>GET</w:t>
             </w:r>
           </w:p>
         </w:tc>
@@ -375,25 +316,7 @@
               <w:rPr>
                 <w:rFonts w:hint="eastAsia"/>
               </w:rPr>
-              <w:t>form</w:t>
-            </w:r>
-            <w:r>
-              <w:rPr>
-                <w:rFonts w:hint="eastAsia"/>
-              </w:rPr>
-              <w:t>表单（见附录</w:t>
-            </w:r>
-            <w:r>
-              <w:rPr>
-                <w:rFonts w:hint="eastAsia"/>
-              </w:rPr>
-              <w:t>1</w:t>
-            </w:r>
-            <w:r>
-              <w:rPr>
-                <w:rFonts w:hint="eastAsia"/>
-              </w:rPr>
-              <w:t>）</w:t>
+              <w:t>无</w:t>
             </w:r>
           </w:p>
         </w:tc>
@@ -403,7 +326,16 @@
           </w:tcPr>
           <w:p>
             <w:r>
-              <w:t>res:</w:t>
+              <w:t>{</w:t>
+            </w:r>
+            <w:r>
+              <w:rPr>
+                <w:rFonts w:hint="eastAsia"/>
+              </w:rPr>
+              <w:t>result</w:t>
+            </w:r>
+            <w:r>
+              <w:t>:</w:t>
             </w:r>
             <w:r>
               <w:rPr>
@@ -412,33 +344,42 @@
               <w:t>状态码</w:t>
             </w:r>
             <w:r>
-              <w:t>（</w:t>
-            </w:r>
-            <w:r>
-              <w:rPr>
-                <w:rFonts w:hint="eastAsia"/>
-              </w:rPr>
-              <w:t>是否</w:t>
-            </w:r>
-            <w:r>
-              <w:t>上传成功）；</w:t>
-            </w:r>
-          </w:p>
-          <w:p>
-            <w:r>
-              <w:t>oid:</w:t>
-            </w:r>
-            <w:r>
-              <w:rPr>
-                <w:rFonts w:hint="eastAsia"/>
-              </w:rPr>
-              <w:t>新</w:t>
-            </w:r>
-            <w:r>
-              <w:t>上传的模型</w:t>
-            </w:r>
-            <w:r>
-              <w:t>id</w:t>
+              <w:t>(“suc”,“error”)</w:t>
+            </w:r>
+            <w:r>
+              <w:rPr>
+                <w:rFonts w:hint="eastAsia"/>
+              </w:rPr>
+              <w:t>,</w:t>
+            </w:r>
+          </w:p>
+          <w:p>
+            <w:r>
+              <w:t>data</w:t>
+            </w:r>
+            <w:r>
+              <w:t>:</w:t>
+            </w:r>
+            <w:r>
+              <w:rPr>
+                <w:rFonts w:hint="eastAsia"/>
+              </w:rPr>
+              <w:t>[</w:t>
+            </w:r>
+            <w:r>
+              <w:rPr>
+                <w:rFonts w:hint="eastAsia"/>
+              </w:rPr>
+              <w:t>模型信息数组</w:t>
+            </w:r>
+            <w:r>
+              <w:rPr>
+                <w:rFonts w:hint="eastAsia"/>
+              </w:rPr>
+              <w:t>]</w:t>
+            </w:r>
+            <w:r>
+              <w:t>}</w:t>
             </w:r>
           </w:p>
         </w:tc>
@@ -451,7 +392,19 @@
               <w:rPr>
                 <w:rFonts w:hint="eastAsia"/>
               </w:rPr>
-              <w:t>新增模型</w:t>
+              <w:t>通过</w:t>
+            </w:r>
+            <w:r>
+              <w:rPr>
+                <w:rFonts w:hint="eastAsia"/>
+              </w:rPr>
+              <w:t>MID</w:t>
+            </w:r>
+            <w:r>
+              <w:rPr>
+                <w:rFonts w:hint="eastAsia"/>
+              </w:rPr>
+              <w:t>查询模型服务</w:t>
             </w:r>
           </w:p>
         </w:tc>
@@ -462,14 +415,22 @@
             <w:tcW w:w="3823" w:type="dxa"/>
           </w:tcPr>
           <w:p>
-            <w:r>
-              <w:rPr>
-                <w:rFonts w:hint="eastAsia"/>
-              </w:rPr>
-              <w:t>/</w:t>
-            </w:r>
-            <w:r>
-              <w:t>modelser/:msid?ac=run&amp;inputdata=[{"StateId":":sid","Event":":eventname","DataId":":gdid"},{"StateId":":sid","Event":":eventname","DataId":":gdid"}]</w:t>
+            <w:pPr>
+              <w:rPr>
+                <w:rFonts w:hint="eastAsia"/>
+              </w:rPr>
+            </w:pPr>
+            <w:r>
+              <w:t>/modelser?ac=search&amp;mid=[:</w:t>
+            </w:r>
+            <w:r>
+              <w:rPr>
+                <w:rFonts w:hint="eastAsia"/>
+              </w:rPr>
+              <w:t>pid</w:t>
+            </w:r>
+            <w:r>
+              <w:t>]</w:t>
             </w:r>
           </w:p>
         </w:tc>
@@ -478,6 +439,11 @@
             <w:tcW w:w="1417" w:type="dxa"/>
           </w:tcPr>
           <w:p>
+            <w:pPr>
+              <w:rPr>
+                <w:rFonts w:hint="eastAsia"/>
+              </w:rPr>
+            </w:pPr>
             <w:r>
               <w:rPr>
                 <w:rFonts w:hint="eastAsia"/>
@@ -491,6 +457,11 @@
             <w:tcW w:w="1418" w:type="dxa"/>
           </w:tcPr>
           <w:p>
+            <w:pPr>
+              <w:rPr>
+                <w:rFonts w:hint="eastAsia"/>
+              </w:rPr>
+            </w:pPr>
             <w:r>
               <w:rPr>
                 <w:rFonts w:hint="eastAsia"/>
@@ -504,8 +475,19 @@
             <w:tcW w:w="1638" w:type="dxa"/>
           </w:tcPr>
           <w:p>
-            <w:r>
-              <w:t>res:</w:t>
+            <w:pPr>
+              <w:rPr>
+                <w:rFonts w:hint="eastAsia"/>
+              </w:rPr>
+            </w:pPr>
+            <w:r>
+              <w:t>{</w:t>
+            </w:r>
+            <w:r>
+              <w:rPr>
+                <w:rFonts w:hint="eastAsia"/>
+              </w:rPr>
+              <w:t>result:</w:t>
             </w:r>
             <w:r>
               <w:rPr>
@@ -514,16 +496,58 @@
               <w:t>状态码</w:t>
             </w:r>
             <w:r>
-              <w:t>（</w:t>
-            </w:r>
-            <w:r>
-              <w:rPr>
-                <w:rFonts w:hint="eastAsia"/>
-              </w:rPr>
-              <w:t>是否</w:t>
-            </w:r>
-            <w:r>
-              <w:t>运行成功）</w:t>
+              <w:rPr>
+                <w:rFonts w:hint="eastAsia"/>
+              </w:rPr>
+              <w:t>(</w:t>
+            </w:r>
+            <w:r>
+              <w:rPr>
+                <w:rFonts w:hint="eastAsia"/>
+              </w:rPr>
+              <w:t>“</w:t>
+            </w:r>
+            <w:r>
+              <w:rPr>
+                <w:rFonts w:hint="eastAsia"/>
+              </w:rPr>
+              <w:t>suc</w:t>
+            </w:r>
+            <w:r>
+              <w:rPr>
+                <w:rFonts w:hint="eastAsia"/>
+              </w:rPr>
+              <w:t>”</w:t>
+            </w:r>
+            <w:r>
+              <w:rPr>
+                <w:rFonts w:hint="eastAsia"/>
+              </w:rPr>
+              <w:t>,</w:t>
+            </w:r>
+            <w:r>
+              <w:rPr>
+                <w:rFonts w:hint="eastAsia"/>
+              </w:rPr>
+              <w:t>“</w:t>
+            </w:r>
+            <w:r>
+              <w:rPr>
+                <w:rFonts w:hint="eastAsia"/>
+              </w:rPr>
+              <w:t>error</w:t>
+            </w:r>
+            <w:r>
+              <w:rPr>
+                <w:rFonts w:hint="eastAsia"/>
+              </w:rPr>
+              <w:t>”</w:t>
+            </w:r>
+            <w:r>
+              <w:rPr>
+                <w:rFonts w:hint="eastAsia"/>
+              </w:rPr>
+              <w:t>)</w:t>
             </w:r>
             <w:r>
               <w:rPr>
@@ -533,20 +557,31 @@
             </w:r>
           </w:p>
           <w:p>
-            <w:r>
-              <w:t>msr_id:</w:t>
-            </w:r>
-            <w:r>
-              <w:rPr>
-                <w:rFonts w:hint="eastAsia"/>
-              </w:rPr>
-              <w:t>模型运行</w:t>
-            </w:r>
-            <w:r>
-              <w:t>记录</w:t>
-            </w:r>
-            <w:r>
-              <w:t>id</w:t>
+            <w:pPr>
+              <w:rPr>
+                <w:rFonts w:hint="eastAsia"/>
+              </w:rPr>
+            </w:pPr>
+            <w:r>
+              <w:rPr>
+                <w:rFonts w:hint="eastAsia"/>
+              </w:rPr>
+              <w:t>data:[</w:t>
+            </w:r>
+            <w:r>
+              <w:rPr>
+                <w:rFonts w:hint="eastAsia"/>
+              </w:rPr>
+              <w:t>模型信息数组</w:t>
+            </w:r>
+            <w:r>
+              <w:rPr>
+                <w:rFonts w:hint="eastAsia"/>
+              </w:rPr>
+              <w:t>]</w:t>
+            </w:r>
+            <w:r>
+              <w:t>}</w:t>
             </w:r>
           </w:p>
         </w:tc>
@@ -555,11 +590,19 @@
             <w:tcW w:w="2047" w:type="dxa"/>
           </w:tcPr>
           <w:p>
-            <w:r>
-              <w:rPr>
-                <w:rFonts w:hint="eastAsia"/>
-              </w:rPr>
-              <w:t>运行模型，模型</w:t>
+            <w:pPr>
+              <w:rPr>
+                <w:rFonts w:hint="eastAsia"/>
+              </w:rPr>
+            </w:pPr>
+            <w:r>
+              <w:rPr>
+                <w:rFonts w:hint="eastAsia"/>
+              </w:rPr>
+              <w:t>通过</w:t>
+            </w:r>
+            <w:r>
+              <w:t>P</w:t>
             </w:r>
             <w:r>
               <w:rPr>
@@ -571,25 +614,13 @@
               <w:rPr>
                 <w:rFonts w:hint="eastAsia"/>
               </w:rPr>
-              <w:t>为</w:t>
-            </w:r>
-            <w:r>
-              <w:rPr>
-                <w:rFonts w:hint="eastAsia"/>
-              </w:rPr>
-              <w:t>msid</w:t>
-            </w:r>
-            <w:r>
-              <w:rPr>
-                <w:rFonts w:hint="eastAsia"/>
-              </w:rPr>
-              <w:t>，输入数据在</w:t>
-            </w:r>
-            <w:r>
-              <w:rPr>
-                <w:rFonts w:hint="eastAsia"/>
-              </w:rPr>
-              <w:t>inputdata</w:t>
+              <w:t>查询模型服务</w:t>
+            </w:r>
+            <w:r>
+              <w:rPr>
+                <w:rFonts w:hint="eastAsia"/>
+              </w:rPr>
+              <w:t>，针对门户</w:t>
             </w:r>
           </w:p>
         </w:tc>
@@ -601,10 +632,7 @@
           </w:tcPr>
           <w:p>
             <w:r>
-              <w:rPr>
-                <w:rFonts w:hint="eastAsia"/>
-              </w:rPr>
-              <w:t>/modelser/:msid?ac=start</w:t>
+              <w:t>/modelser/json/all?start=[:start]&amp;count=[:count]</w:t>
             </w:r>
           </w:p>
         </w:tc>
@@ -613,8 +641,16 @@
             <w:tcW w:w="1417" w:type="dxa"/>
           </w:tcPr>
           <w:p>
-            <w:r>
-              <w:t>PUT</w:t>
+            <w:pPr>
+              <w:rPr>
+                <w:rFonts w:hint="eastAsia"/>
+              </w:rPr>
+            </w:pPr>
+            <w:r>
+              <w:rPr>
+                <w:rFonts w:hint="eastAsia"/>
+              </w:rPr>
+              <w:t>GET</w:t>
             </w:r>
           </w:p>
         </w:tc>
@@ -623,6 +659,11 @@
             <w:tcW w:w="1418" w:type="dxa"/>
           </w:tcPr>
           <w:p>
+            <w:pPr>
+              <w:rPr>
+                <w:rFonts w:hint="eastAsia"/>
+              </w:rPr>
+            </w:pPr>
             <w:r>
               <w:rPr>
                 <w:rFonts w:hint="eastAsia"/>
@@ -636,14 +677,102 @@
             <w:tcW w:w="1638" w:type="dxa"/>
           </w:tcPr>
           <w:p>
-            <w:r>
-              <w:t>res</w:t>
-            </w:r>
-            <w:r>
-              <w:rPr>
-                <w:rFonts w:hint="eastAsia"/>
-              </w:rPr>
-              <w:t>：状态码</w:t>
+            <w:pPr>
+              <w:rPr>
+                <w:rFonts w:hint="eastAsia"/>
+              </w:rPr>
+            </w:pPr>
+            <w:r>
+              <w:rPr>
+                <w:rFonts w:hint="eastAsia"/>
+              </w:rPr>
+              <w:t>{result:</w:t>
+            </w:r>
+            <w:r>
+              <w:rPr>
+                <w:rFonts w:hint="eastAsia"/>
+              </w:rPr>
+              <w:t>状态码</w:t>
+            </w:r>
+            <w:r>
+              <w:rPr>
+                <w:rFonts w:hint="eastAsia"/>
+              </w:rPr>
+              <w:t>(</w:t>
+            </w:r>
+            <w:r>
+              <w:rPr>
+                <w:rFonts w:hint="eastAsia"/>
+              </w:rPr>
+              <w:t>“</w:t>
+            </w:r>
+            <w:r>
+              <w:rPr>
+                <w:rFonts w:hint="eastAsia"/>
+              </w:rPr>
+              <w:t>suc</w:t>
+            </w:r>
+            <w:r>
+              <w:rPr>
+                <w:rFonts w:hint="eastAsia"/>
+              </w:rPr>
+              <w:t>”</w:t>
+            </w:r>
+            <w:r>
+              <w:rPr>
+                <w:rFonts w:hint="eastAsia"/>
+              </w:rPr>
+              <w:t>,</w:t>
+            </w:r>
+            <w:r>
+              <w:rPr>
+                <w:rFonts w:hint="eastAsia"/>
+              </w:rPr>
+              <w:t>“</w:t>
+            </w:r>
+            <w:r>
+              <w:rPr>
+                <w:rFonts w:hint="eastAsia"/>
+              </w:rPr>
+              <w:t>error</w:t>
+            </w:r>
+            <w:r>
+              <w:rPr>
+                <w:rFonts w:hint="eastAsia"/>
+              </w:rPr>
+              <w:t>”</w:t>
+            </w:r>
+            <w:r>
+              <w:rPr>
+                <w:rFonts w:hint="eastAsia"/>
+              </w:rPr>
+              <w:t>)</w:t>
+            </w:r>
+            <w:r>
+              <w:rPr>
+                <w:rFonts w:hint="eastAsia"/>
+              </w:rPr>
+              <w:t>；</w:t>
+            </w:r>
+          </w:p>
+          <w:p>
+            <w:r>
+              <w:rPr>
+                <w:rFonts w:hint="eastAsia"/>
+              </w:rPr>
+              <w:t>data:[</w:t>
+            </w:r>
+            <w:r>
+              <w:rPr>
+                <w:rFonts w:hint="eastAsia"/>
+              </w:rPr>
+              <w:t>模型信息数组</w:t>
+            </w:r>
+            <w:r>
+              <w:rPr>
+                <w:rFonts w:hint="eastAsia"/>
+              </w:rPr>
+              <w:t>]}</w:t>
             </w:r>
           </w:p>
         </w:tc>
@@ -656,31 +785,37 @@
               <w:rPr>
                 <w:rFonts w:hint="eastAsia"/>
               </w:rPr>
-              <w:t>开启模型</w:t>
-            </w:r>
-            <w:r>
-              <w:rPr>
-                <w:rFonts w:hint="eastAsia"/>
-              </w:rPr>
-              <w:t>id</w:t>
-            </w:r>
-            <w:r>
-              <w:rPr>
-                <w:rFonts w:hint="eastAsia"/>
-              </w:rPr>
-              <w:t>为</w:t>
-            </w:r>
-            <w:r>
-              <w:rPr>
-                <w:rFonts w:hint="eastAsia"/>
-              </w:rPr>
-              <w:t>msid</w:t>
-            </w:r>
-            <w:r>
-              <w:rPr>
-                <w:rFonts w:hint="eastAsia"/>
-              </w:rPr>
-              <w:t>的模型服务</w:t>
+              <w:t>获取公开的本地所有模型服务，可加分页处理</w:t>
+            </w:r>
+            <w:r>
+              <w:rPr>
+                <w:rFonts w:hint="eastAsia"/>
+              </w:rPr>
+              <w:t>，参数</w:t>
+            </w:r>
+            <w:r>
+              <w:rPr>
+                <w:rFonts w:hint="eastAsia"/>
+              </w:rPr>
+              <w:t>start</w:t>
+            </w:r>
+            <w:r>
+              <w:rPr>
+                <w:rFonts w:hint="eastAsia"/>
+              </w:rPr>
+              <w:t>为起始数，</w:t>
+            </w:r>
+            <w:r>
+              <w:rPr>
+                <w:rFonts w:hint="eastAsia"/>
+              </w:rPr>
+              <w:t>count</w:t>
+            </w:r>
+            <w:r>
+              <w:rPr>
+                <w:rFonts w:hint="eastAsia"/>
+              </w:rPr>
+              <w:t>为查询数</w:t>
             </w:r>
           </w:p>
         </w:tc>
@@ -692,10 +827,10 @@
           </w:tcPr>
           <w:p>
             <w:r>
-              <w:rPr>
-                <w:rFonts w:hint="eastAsia"/>
-              </w:rPr>
-              <w:t>/modelser/:msid?ac=stop</w:t>
+              <w:t>/modelser/json/</w:t>
+            </w:r>
+            <w:r>
+              <w:t>[:msid]</w:t>
             </w:r>
           </w:p>
         </w:tc>
@@ -704,11 +839,16 @@
             <w:tcW w:w="1417" w:type="dxa"/>
           </w:tcPr>
           <w:p>
-            <w:r>
-              <w:rPr>
-                <w:rFonts w:hint="eastAsia"/>
-              </w:rPr>
-              <w:t>PUT</w:t>
+            <w:pPr>
+              <w:rPr>
+                <w:rFonts w:hint="eastAsia"/>
+              </w:rPr>
+            </w:pPr>
+            <w:r>
+              <w:rPr>
+                <w:rFonts w:hint="eastAsia"/>
+              </w:rPr>
+              <w:t>GET</w:t>
             </w:r>
           </w:p>
         </w:tc>
@@ -717,6 +857,11 @@
             <w:tcW w:w="1418" w:type="dxa"/>
           </w:tcPr>
           <w:p>
+            <w:pPr>
+              <w:rPr>
+                <w:rFonts w:hint="eastAsia"/>
+              </w:rPr>
+            </w:pPr>
             <w:r>
               <w:rPr>
                 <w:rFonts w:hint="eastAsia"/>
@@ -730,14 +875,107 @@
             <w:tcW w:w="1638" w:type="dxa"/>
           </w:tcPr>
           <w:p>
-            <w:r>
-              <w:t>res</w:t>
-            </w:r>
-            <w:r>
-              <w:rPr>
-                <w:rFonts w:hint="eastAsia"/>
-              </w:rPr>
-              <w:t>：状态码</w:t>
+            <w:pPr>
+              <w:rPr>
+                <w:rFonts w:hint="eastAsia"/>
+              </w:rPr>
+            </w:pPr>
+            <w:r>
+              <w:rPr>
+                <w:rFonts w:hint="eastAsia"/>
+              </w:rPr>
+              <w:t>{result:</w:t>
+            </w:r>
+            <w:r>
+              <w:rPr>
+                <w:rFonts w:hint="eastAsia"/>
+              </w:rPr>
+              <w:t>状态码</w:t>
+            </w:r>
+            <w:r>
+              <w:rPr>
+                <w:rFonts w:hint="eastAsia"/>
+              </w:rPr>
+              <w:t>(</w:t>
+            </w:r>
+            <w:r>
+              <w:rPr>
+                <w:rFonts w:hint="eastAsia"/>
+              </w:rPr>
+              <w:t>“</w:t>
+            </w:r>
+            <w:r>
+              <w:rPr>
+                <w:rFonts w:hint="eastAsia"/>
+              </w:rPr>
+              <w:t>suc</w:t>
+            </w:r>
+            <w:r>
+              <w:rPr>
+                <w:rFonts w:hint="eastAsia"/>
+              </w:rPr>
+              <w:t>”</w:t>
+            </w:r>
+            <w:r>
+              <w:rPr>
+                <w:rFonts w:hint="eastAsia"/>
+              </w:rPr>
+              <w:t>,</w:t>
+            </w:r>
+            <w:r>
+              <w:rPr>
+                <w:rFonts w:hint="eastAsia"/>
+              </w:rPr>
+              <w:t>“</w:t>
+            </w:r>
+            <w:r>
+              <w:rPr>
+                <w:rFonts w:hint="eastAsia"/>
+              </w:rPr>
+              <w:t>error</w:t>
+            </w:r>
+            <w:r>
+              <w:rPr>
+                <w:rFonts w:hint="eastAsia"/>
+              </w:rPr>
+              <w:t>”</w:t>
+            </w:r>
+            <w:r>
+              <w:rPr>
+                <w:rFonts w:hint="eastAsia"/>
+              </w:rPr>
+              <w:t>)</w:t>
+            </w:r>
+            <w:r>
+              <w:rPr>
+                <w:rFonts w:hint="eastAsia"/>
+              </w:rPr>
+              <w:t>；</w:t>
+            </w:r>
+          </w:p>
+          <w:p>
+            <w:pPr>
+              <w:rPr>
+                <w:rFonts w:hint="eastAsia"/>
+              </w:rPr>
+            </w:pPr>
+            <w:r>
+              <w:rPr>
+                <w:rFonts w:hint="eastAsia"/>
+              </w:rPr>
+              <w:t>data:</w:t>
+            </w:r>
+            <w:r>
+              <w:rPr>
+                <w:rFonts w:hint="eastAsia"/>
+              </w:rPr>
+              <w:t>模型信息</w:t>
+            </w:r>
+            <w:r>
+              <w:rPr>
+                <w:rFonts w:hint="eastAsia"/>
+              </w:rPr>
+              <w:t>}</w:t>
             </w:r>
           </w:p>
         </w:tc>
@@ -750,19 +988,19 @@
               <w:rPr>
                 <w:rFonts w:hint="eastAsia"/>
               </w:rPr>
-              <w:t>关闭模型</w:t>
-            </w:r>
-            <w:r>
-              <w:rPr>
-                <w:rFonts w:hint="eastAsia"/>
-              </w:rPr>
-              <w:t>id</w:t>
-            </w:r>
-            <w:r>
-              <w:rPr>
-                <w:rFonts w:hint="eastAsia"/>
-              </w:rPr>
-              <w:t>为</w:t>
+              <w:t>获取</w:t>
+            </w:r>
+            <w:r>
+              <w:rPr>
+                <w:rFonts w:hint="eastAsia"/>
+              </w:rPr>
+              <w:t>_id</w:t>
+            </w:r>
+            <w:r>
+              <w:rPr>
+                <w:rFonts w:hint="eastAsia"/>
+              </w:rPr>
+              <w:t>为参数</w:t>
             </w:r>
             <w:r>
               <w:rPr>
@@ -774,7 +1012,7 @@
               <w:rPr>
                 <w:rFonts w:hint="eastAsia"/>
               </w:rPr>
-              <w:t>的模型服务</w:t>
+              <w:t>的本地所有模型服务</w:t>
             </w:r>
           </w:p>
         </w:tc>
@@ -786,10 +1024,7 @@
           </w:tcPr>
           <w:p>
             <w:r>
-              <w:rPr>
-                <w:rFonts w:hint="eastAsia"/>
-              </w:rPr>
-              <w:t>/modelser/:msid</w:t>
+              <w:t>/modelser/inputdata/json/[:msid]</w:t>
             </w:r>
           </w:p>
         </w:tc>
@@ -798,11 +1033,16 @@
             <w:tcW w:w="1417" w:type="dxa"/>
           </w:tcPr>
           <w:p>
-            <w:r>
-              <w:rPr>
-                <w:rFonts w:hint="eastAsia"/>
-              </w:rPr>
-              <w:t>DELETE</w:t>
+            <w:pPr>
+              <w:rPr>
+                <w:rFonts w:hint="eastAsia"/>
+              </w:rPr>
+            </w:pPr>
+            <w:r>
+              <w:rPr>
+                <w:rFonts w:hint="eastAsia"/>
+              </w:rPr>
+              <w:t>GET</w:t>
             </w:r>
           </w:p>
         </w:tc>
@@ -811,6 +1051,11 @@
             <w:tcW w:w="1418" w:type="dxa"/>
           </w:tcPr>
           <w:p>
+            <w:pPr>
+              <w:rPr>
+                <w:rFonts w:hint="eastAsia"/>
+              </w:rPr>
+            </w:pPr>
             <w:r>
               <w:rPr>
                 <w:rFonts w:hint="eastAsia"/>
@@ -824,14 +1069,113 @@
             <w:tcW w:w="1638" w:type="dxa"/>
           </w:tcPr>
           <w:p>
-            <w:r>
-              <w:t>res</w:t>
-            </w:r>
-            <w:r>
-              <w:rPr>
-                <w:rFonts w:hint="eastAsia"/>
-              </w:rPr>
-              <w:t>：状态码</w:t>
+            <w:pPr>
+              <w:rPr>
+                <w:rFonts w:hint="eastAsia"/>
+              </w:rPr>
+            </w:pPr>
+            <w:r>
+              <w:rPr>
+                <w:rFonts w:hint="eastAsia"/>
+              </w:rPr>
+              <w:t>{result:</w:t>
+            </w:r>
+            <w:r>
+              <w:rPr>
+                <w:rFonts w:hint="eastAsia"/>
+              </w:rPr>
+              <w:t>状态码</w:t>
+            </w:r>
+            <w:r>
+              <w:rPr>
+                <w:rFonts w:hint="eastAsia"/>
+              </w:rPr>
+              <w:t>(</w:t>
+            </w:r>
+            <w:r>
+              <w:rPr>
+                <w:rFonts w:hint="eastAsia"/>
+              </w:rPr>
+              <w:t>“</w:t>
+            </w:r>
+            <w:r>
+              <w:rPr>
+                <w:rFonts w:hint="eastAsia"/>
+              </w:rPr>
+              <w:t>suc</w:t>
+            </w:r>
+            <w:r>
+              <w:rPr>
+                <w:rFonts w:hint="eastAsia"/>
+              </w:rPr>
+              <w:t>”</w:t>
+            </w:r>
+            <w:r>
+              <w:rPr>
+                <w:rFonts w:hint="eastAsia"/>
+              </w:rPr>
+              <w:t>,</w:t>
+            </w:r>
+            <w:r>
+              <w:rPr>
+                <w:rFonts w:hint="eastAsia"/>
+              </w:rPr>
+              <w:t>“</w:t>
+            </w:r>
+            <w:r>
+              <w:rPr>
+                <w:rFonts w:hint="eastAsia"/>
+              </w:rPr>
+              <w:t>error</w:t>
+            </w:r>
+            <w:r>
+              <w:rPr>
+                <w:rFonts w:hint="eastAsia"/>
+              </w:rPr>
+              <w:t>”</w:t>
+            </w:r>
+            <w:r>
+              <w:rPr>
+                <w:rFonts w:hint="eastAsia"/>
+              </w:rPr>
+              <w:t>)</w:t>
+            </w:r>
+            <w:r>
+              <w:rPr>
+                <w:rFonts w:hint="eastAsia"/>
+              </w:rPr>
+              <w:t>；</w:t>
+            </w:r>
+          </w:p>
+          <w:p>
+            <w:pPr>
+              <w:rPr>
+                <w:rFonts w:hint="eastAsia"/>
+              </w:rPr>
+            </w:pPr>
+            <w:r>
+              <w:rPr>
+                <w:rFonts w:hint="eastAsia"/>
+              </w:rPr>
+              <w:t>data:</w:t>
+            </w:r>
+            <w:r>
+              <w:rPr>
+                <w:rFonts w:hint="eastAsia"/>
+              </w:rPr>
+              <w:t>模型</w:t>
+            </w:r>
+            <w:r>
+              <w:rPr>
+                <w:rFonts w:hint="eastAsia"/>
+              </w:rPr>
+              <w:t>输入数据信息</w:t>
+            </w:r>
+            <w:r>
+              <w:rPr>
+                <w:rFonts w:hint="eastAsia"/>
+              </w:rPr>
+              <w:t>}</w:t>
             </w:r>
           </w:p>
         </w:tc>
@@ -844,31 +1188,16 @@
               <w:rPr>
                 <w:rFonts w:hint="eastAsia"/>
               </w:rPr>
-              <w:t>删除模型</w:t>
-            </w:r>
-            <w:r>
-              <w:rPr>
-                <w:rFonts w:hint="eastAsia"/>
-              </w:rPr>
-              <w:t>id</w:t>
-            </w:r>
-            <w:r>
-              <w:rPr>
-                <w:rFonts w:hint="eastAsia"/>
-              </w:rPr>
-              <w:t>为</w:t>
-            </w:r>
-            <w:r>
-              <w:rPr>
-                <w:rFonts w:hint="eastAsia"/>
-              </w:rPr>
-              <w:t>msid</w:t>
-            </w:r>
-            <w:r>
-              <w:rPr>
-                <w:rFonts w:hint="eastAsia"/>
-              </w:rPr>
-              <w:t>的模型服务</w:t>
+              <w:t>获取模型输入数据信息，</w:t>
+            </w:r>
+            <w:r>
+              <w:t>JSON</w:t>
+            </w:r>
+            <w:r>
+              <w:rPr>
+                <w:rFonts w:hint="eastAsia"/>
+              </w:rPr>
+              <w:t>格式</w:t>
             </w:r>
           </w:p>
         </w:tc>
@@ -880,10 +1209,106 @@
           </w:tcPr>
           <w:p>
             <w:r>
-              <w:rPr>
-                <w:rFonts w:hint="eastAsia"/>
-              </w:rPr>
-              <w:t>/modelser/json/all</w:t>
+              <w:t>/modelser/</w:t>
+            </w:r>
+            <w:r>
+              <w:t>[</w:t>
+            </w:r>
+            <w:r>
+              <w:t>:msid</w:t>
+            </w:r>
+            <w:r>
+              <w:t>]?ac=run&amp;</w:t>
+            </w:r>
+            <w:r>
+              <w:t>&amp;inputdata=[{</w:t>
+            </w:r>
+            <w:r>
+              <w:t>"StateId":"[:sid]",</w:t>
+            </w:r>
+            <w:r>
+              <w:t xml:space="preserve"> </w:t>
+            </w:r>
+            <w:r>
+              <w:t>"StateName":"[:sname]",</w:t>
+            </w:r>
+            <w:r>
+              <w:t xml:space="preserve"> </w:t>
+            </w:r>
+            <w:r>
+              <w:t>"State</w:t>
+            </w:r>
+            <w:r>
+              <w:t>Des</w:t>
+            </w:r>
+            <w:r>
+              <w:t>":"[:s</w:t>
+            </w:r>
+            <w:r>
+              <w:t>tateDescription</w:t>
+            </w:r>
+            <w:r>
+              <w:t>]",</w:t>
+            </w:r>
+            <w:r>
+              <w:t xml:space="preserve"> </w:t>
+            </w:r>
+            <w:r>
+              <w:t>"Event":"</w:t>
+            </w:r>
+            <w:r>
+              <w:t>[</w:t>
+            </w:r>
+            <w:r>
+              <w:t>:eventname</w:t>
+            </w:r>
+            <w:r>
+              <w:t>]</w:t>
+            </w:r>
+            <w:r>
+              <w:t>",</w:t>
+            </w:r>
+            <w:r>
+              <w:t xml:space="preserve"> </w:t>
+            </w:r>
+            <w:r>
+              <w:t>"DataId":</w:t>
+            </w:r>
+            <w:r>
+              <w:t xml:space="preserve"> </w:t>
+            </w:r>
+            <w:r>
+              <w:t>"</w:t>
+            </w:r>
+            <w:r>
+              <w:t>[</w:t>
+            </w:r>
+            <w:r>
+              <w:t>:gdid</w:t>
+            </w:r>
+            <w:r>
+              <w:t>]</w:t>
+            </w:r>
+            <w:r>
+              <w:t>"</w:t>
+            </w:r>
+            <w:r>
+              <w:t xml:space="preserve">, </w:t>
+            </w:r>
+            <w:r>
+              <w:t xml:space="preserve">"Destroyed" : </w:t>
+            </w:r>
+            <w:r>
+              <w:t>[:destory]}</w:t>
+            </w:r>
+            <w:r>
+              <w:t>]&amp;outputdate=[]&amp;auth="</w:t>
+            </w:r>
+            <w:r>
+              <w:t>[:token]</w:t>
+            </w:r>
+            <w:r>
+              <w:t xml:space="preserve"> "</w:t>
             </w:r>
           </w:p>
         </w:tc>
@@ -892,6 +1317,11 @@
             <w:tcW w:w="1417" w:type="dxa"/>
           </w:tcPr>
           <w:p>
+            <w:pPr>
+              <w:rPr>
+                <w:rFonts w:hint="eastAsia"/>
+              </w:rPr>
+            </w:pPr>
             <w:r>
               <w:rPr>
                 <w:rFonts w:hint="eastAsia"/>
@@ -905,6 +1335,11 @@
             <w:tcW w:w="1418" w:type="dxa"/>
           </w:tcPr>
           <w:p>
+            <w:pPr>
+              <w:rPr>
+                <w:rFonts w:hint="eastAsia"/>
+              </w:rPr>
+            </w:pPr>
             <w:r>
               <w:rPr>
                 <w:rFonts w:hint="eastAsia"/>
@@ -918,6 +1353,146 @@
             <w:tcW w:w="1638" w:type="dxa"/>
           </w:tcPr>
           <w:p>
+            <w:pPr>
+              <w:rPr>
+                <w:rFonts w:hint="eastAsia"/>
+              </w:rPr>
+            </w:pPr>
+            <w:r>
+              <w:rPr>
+                <w:rFonts w:hint="eastAsia"/>
+              </w:rPr>
+              <w:t>{res</w:t>
+            </w:r>
+            <w:bookmarkStart w:id="0" w:name="_GoBack"/>
+            <w:bookmarkEnd w:id="0"/>
+            <w:r>
+              <w:rPr>
+                <w:rFonts w:hint="eastAsia"/>
+              </w:rPr>
+              <w:t>:</w:t>
+            </w:r>
+            <w:r>
+              <w:rPr>
+                <w:rFonts w:hint="eastAsia"/>
+              </w:rPr>
+              <w:t>状态码</w:t>
+            </w:r>
+            <w:r>
+              <w:rPr>
+                <w:rFonts w:hint="eastAsia"/>
+              </w:rPr>
+              <w:t>(</w:t>
+            </w:r>
+            <w:r>
+              <w:rPr>
+                <w:rFonts w:hint="eastAsia"/>
+              </w:rPr>
+              <w:t>“</w:t>
+            </w:r>
+            <w:r>
+              <w:rPr>
+                <w:rFonts w:hint="eastAsia"/>
+              </w:rPr>
+              <w:t>suc</w:t>
+            </w:r>
+            <w:r>
+              <w:rPr>
+                <w:rFonts w:hint="eastAsia"/>
+              </w:rPr>
+              <w:t>”</w:t>
+            </w:r>
+            <w:r>
+              <w:rPr>
+                <w:rFonts w:hint="eastAsia"/>
+              </w:rPr>
+              <w:t>,</w:t>
+            </w:r>
+            <w:r>
+              <w:rPr>
+                <w:rFonts w:hint="eastAsia"/>
+              </w:rPr>
+              <w:t>“</w:t>
+            </w:r>
+            <w:r>
+              <w:rPr>
+                <w:rFonts w:hint="eastAsia"/>
+              </w:rPr>
+              <w:t>error</w:t>
+            </w:r>
+            <w:r>
+              <w:rPr>
+                <w:rFonts w:hint="eastAsia"/>
+              </w:rPr>
+              <w:t>”</w:t>
+            </w:r>
+            <w:r>
+              <w:rPr>
+                <w:rFonts w:hint="eastAsia"/>
+              </w:rPr>
+              <w:t>)</w:t>
+            </w:r>
+            <w:r>
+              <w:rPr>
+                <w:rFonts w:hint="eastAsia"/>
+              </w:rPr>
+              <w:t>；</w:t>
+            </w:r>
+          </w:p>
+          <w:p>
+            <w:pPr>
+              <w:rPr>
+                <w:rFonts w:hint="eastAsia"/>
+              </w:rPr>
+            </w:pPr>
+            <w:r>
+              <w:rPr>
+                <w:rFonts w:hint="eastAsia"/>
+              </w:rPr>
+              <w:t>data:</w:t>
+            </w:r>
+            <w:r>
+              <w:rPr>
+                <w:rFonts w:hint="eastAsia"/>
+              </w:rPr>
+              <w:t>模型输入数据信息</w:t>
+            </w:r>
+            <w:r>
+              <w:rPr>
+                <w:rFonts w:hint="eastAsia"/>
+              </w:rPr>
+              <w:t>}</w:t>
+            </w:r>
+          </w:p>
+        </w:tc>
+        <w:tc>
+          <w:tcPr>
+            <w:tcW w:w="2047" w:type="dxa"/>
+          </w:tcPr>
+          <w:p>
+            <w:pPr>
+              <w:rPr>
+                <w:rFonts w:hint="eastAsia"/>
+              </w:rPr>
+            </w:pPr>
+            <w:r>
+              <w:rPr>
+                <w:rFonts w:hint="eastAsia"/>
+              </w:rPr>
+              <w:t>运行</w:t>
+            </w:r>
+            <w:r>
+              <w:rPr>
+                <w:rFonts w:hint="eastAsia"/>
+              </w:rPr>
+              <w:t>ID</w:t>
+            </w:r>
+            <w:r>
+              <w:rPr>
+                <w:rFonts w:hint="eastAsia"/>
+              </w:rPr>
+              <w:t>为</w:t>
+            </w:r>
             <w:r>
               <w:rPr>
                 <w:rFonts w:hint="eastAsia"/>
@@ -925,7 +1500,7 @@
               <w:t>[</w:t>
             </w:r>
             <w:r>
-              <w:t>…</w:t>
+              <w:t>:msid</w:t>
             </w:r>
             <w:r>
               <w:rPr>
@@ -933,299 +1508,11 @@
               </w:rPr>
               <w:t>]</w:t>
             </w:r>
-          </w:p>
-        </w:tc>
-        <w:tc>
-          <w:tcPr>
-            <w:tcW w:w="2047" w:type="dxa"/>
-          </w:tcPr>
-          <w:p>
-            <w:r>
-              <w:rPr>
-                <w:rFonts w:hint="eastAsia"/>
-              </w:rPr>
-              <w:t>获取所有本地模型服务的</w:t>
-            </w:r>
-          </w:p>
-        </w:tc>
-      </w:tr>
-      <w:tr>
-        <w:tc>
-          <w:tcPr>
-            <w:tcW w:w="3823" w:type="dxa"/>
-          </w:tcPr>
-          <w:p>
-            <w:r>
-              <w:rPr>
-                <w:rFonts w:hint="eastAsia"/>
-              </w:rPr>
-              <w:t>/modelser/json/:msid</w:t>
-            </w:r>
-          </w:p>
-        </w:tc>
-        <w:tc>
-          <w:tcPr>
-            <w:tcW w:w="1417" w:type="dxa"/>
-          </w:tcPr>
-          <w:p>
-            <w:r>
-              <w:rPr>
-                <w:rFonts w:hint="eastAsia"/>
-              </w:rPr>
-              <w:t>GET</w:t>
-            </w:r>
-          </w:p>
-        </w:tc>
-        <w:tc>
-          <w:tcPr>
-            <w:tcW w:w="1418" w:type="dxa"/>
-          </w:tcPr>
-          <w:p>
-            <w:r>
-              <w:rPr>
-                <w:rFonts w:hint="eastAsia"/>
-              </w:rPr>
-              <w:t>无</w:t>
-            </w:r>
-          </w:p>
-        </w:tc>
-        <w:tc>
-          <w:tcPr>
-            <w:tcW w:w="1638" w:type="dxa"/>
-          </w:tcPr>
-          <w:p>
-            <w:r>
-              <w:rPr>
-                <w:rFonts w:hint="eastAsia"/>
-              </w:rPr>
-              <w:t>modelSer</w:t>
-            </w:r>
-            <w:r>
-              <w:t>:</w:t>
-            </w:r>
-            <w:r>
-              <w:rPr>
-                <w:rFonts w:hint="eastAsia"/>
-              </w:rPr>
-              <w:t>模型服务</w:t>
-            </w:r>
-            <w:r>
-              <w:t>详细信息；</w:t>
-            </w:r>
-          </w:p>
-          <w:p>
-            <w:r>
-              <w:rPr>
-                <w:rFonts w:hint="eastAsia"/>
-              </w:rPr>
-              <w:t>msrs:</w:t>
-            </w:r>
-            <w:r>
-              <w:rPr>
-                <w:rFonts w:hint="eastAsia"/>
-              </w:rPr>
-              <w:t>该</w:t>
-            </w:r>
-            <w:r>
-              <w:t>模型服务的运行记录</w:t>
-            </w:r>
-            <w:r>
-              <w:rPr>
-                <w:rFonts w:hint="eastAsia"/>
-              </w:rPr>
-              <w:t>;</w:t>
-            </w:r>
-          </w:p>
-          <w:p>
-            <w:r>
-              <w:t>blmodelser:</w:t>
-            </w:r>
-            <w:r>
-              <w:rPr>
-                <w:rFonts w:hint="eastAsia"/>
-              </w:rPr>
-              <w:t>你用不到</w:t>
-            </w:r>
-          </w:p>
-        </w:tc>
-        <w:tc>
-          <w:tcPr>
-            <w:tcW w:w="2047" w:type="dxa"/>
-          </w:tcPr>
-          <w:p>
-            <w:r>
-              <w:rPr>
-                <w:rFonts w:hint="eastAsia"/>
-              </w:rPr>
-              <w:t>获取某个模型服务的详细信息（详细见数据库文档）</w:t>
-            </w:r>
-          </w:p>
-        </w:tc>
-      </w:tr>
-      <w:tr>
-        <w:tc>
-          <w:tcPr>
-            <w:tcW w:w="3823" w:type="dxa"/>
-          </w:tcPr>
-          <w:p>
-            <w:r>
-              <w:t>/modelser/preparation/json/:msid</w:t>
-            </w:r>
-          </w:p>
-        </w:tc>
-        <w:tc>
-          <w:tcPr>
-            <w:tcW w:w="1417" w:type="dxa"/>
-          </w:tcPr>
-          <w:p>
-            <w:r>
-              <w:rPr>
-                <w:rFonts w:hint="eastAsia"/>
-              </w:rPr>
-              <w:t>GET</w:t>
-            </w:r>
-          </w:p>
-        </w:tc>
-        <w:tc>
-          <w:tcPr>
-            <w:tcW w:w="1418" w:type="dxa"/>
-          </w:tcPr>
-          <w:p>
-            <w:r>
-              <w:rPr>
-                <w:rFonts w:hint="eastAsia"/>
-              </w:rPr>
-              <w:t>无</w:t>
-            </w:r>
-          </w:p>
-        </w:tc>
-        <w:tc>
-          <w:tcPr>
-            <w:tcW w:w="1638" w:type="dxa"/>
-          </w:tcPr>
-          <w:p>
-            <w:r>
-              <w:rPr>
-                <w:rFonts w:hint="eastAsia"/>
-              </w:rPr>
-              <w:t>modelSer</w:t>
-            </w:r>
-            <w:r>
-              <w:t>:</w:t>
-            </w:r>
-            <w:r>
-              <w:rPr>
-                <w:rFonts w:hint="eastAsia"/>
-              </w:rPr>
-              <w:t>模型服务；</w:t>
-            </w:r>
-          </w:p>
-          <w:p>
-            <w:r>
-              <w:t>input:</w:t>
-            </w:r>
-            <w:r>
-              <w:rPr>
-                <w:rFonts w:hint="eastAsia"/>
-              </w:rPr>
-              <w:t>输入数据</w:t>
-            </w:r>
-          </w:p>
-        </w:tc>
-        <w:tc>
-          <w:tcPr>
-            <w:tcW w:w="2047" w:type="dxa"/>
-          </w:tcPr>
-          <w:p>
-            <w:r>
-              <w:rPr>
-                <w:rFonts w:hint="eastAsia"/>
-              </w:rPr>
-              <w:t>获取</w:t>
-            </w:r>
-            <w:r>
-              <w:t>某个模型服务的运行准备信息</w:t>
-            </w:r>
-          </w:p>
-        </w:tc>
-      </w:tr>
-      <w:tr>
-        <w:tc>
-          <w:tcPr>
-            <w:tcW w:w="3823" w:type="dxa"/>
-          </w:tcPr>
-          <w:p>
-            <w:r>
-              <w:rPr>
-                <w:rFonts w:ascii="Consolas" w:hAnsi="Consolas" w:cs="Consolas" w:hint="eastAsia"/>
-              </w:rPr>
-              <w:t>/modelser/file</w:t>
-            </w:r>
-          </w:p>
-        </w:tc>
-        <w:tc>
-          <w:tcPr>
-            <w:tcW w:w="1417" w:type="dxa"/>
-          </w:tcPr>
-          <w:p>
-            <w:r>
-              <w:rPr>
-                <w:rFonts w:hint="eastAsia"/>
-              </w:rPr>
-              <w:t>GET</w:t>
-            </w:r>
-          </w:p>
-        </w:tc>
-        <w:tc>
-          <w:tcPr>
-            <w:tcW w:w="1418" w:type="dxa"/>
-          </w:tcPr>
-          <w:p>
-            <w:r>
-              <w:rPr>
-                <w:rFonts w:hint="eastAsia"/>
-              </w:rPr>
-              <w:t>无</w:t>
-            </w:r>
-          </w:p>
-        </w:tc>
-        <w:tc>
-          <w:tcPr>
-            <w:tcW w:w="1638" w:type="dxa"/>
-          </w:tcPr>
-          <w:p/>
-        </w:tc>
-        <w:tc>
-          <w:tcPr>
-            <w:tcW w:w="2047" w:type="dxa"/>
-          </w:tcPr>
-          <w:p>
-            <w:r>
-              <w:rPr>
-                <w:rFonts w:hint="eastAsia"/>
-              </w:rPr>
-              <w:t>获取</w:t>
-            </w:r>
-            <w:r>
+            <w:r>
+              <w:rPr>
+                <w:rFonts w:hint="eastAsia"/>
+              </w:rPr>
               <w:t>模型</w:t>
-            </w:r>
-            <w:r>
-              <w:rPr>
-                <w:rFonts w:hint="eastAsia"/>
-              </w:rPr>
-              <w:t>压缩包</w:t>
-            </w:r>
-            <w:r>
-              <w:t>上传</w:t>
-            </w:r>
-            <w:r>
-              <w:rPr>
-                <w:rFonts w:hint="eastAsia"/>
-              </w:rPr>
-              <w:t>百分比</w:t>
-            </w:r>
-            <w:r>
-              <w:t>进度</w:t>
             </w:r>
           </w:p>
         </w:tc>
@@ -1246,13 +1533,1071 @@
           <w:szCs w:val="28"/>
         </w:rPr>
       </w:pPr>
-    </w:p>
-    <w:p>
-      <w:pPr>
-        <w:rPr>
+      <w:r>
+        <w:rPr>
+          <w:rFonts w:hint="eastAsia"/>
           <w:b/>
           <w:sz w:val="28"/>
           <w:szCs w:val="28"/>
+        </w:rPr>
+        <w:t>1</w:t>
+      </w:r>
+      <w:r>
+        <w:rPr>
+          <w:b/>
+          <w:sz w:val="28"/>
+          <w:szCs w:val="28"/>
+        </w:rPr>
+        <w:t>.</w:t>
+      </w:r>
+      <w:r>
+        <w:rPr>
+          <w:rFonts w:hint="eastAsia"/>
+          <w:b/>
+          <w:sz w:val="28"/>
+          <w:szCs w:val="28"/>
+        </w:rPr>
+        <w:t>本地</w:t>
+      </w:r>
+      <w:r>
+        <w:rPr>
+          <w:rFonts w:hint="eastAsia"/>
+          <w:b/>
+          <w:sz w:val="28"/>
+          <w:szCs w:val="28"/>
+        </w:rPr>
+        <w:t>模型服务</w:t>
+      </w:r>
+      <w:r>
+        <w:rPr>
+          <w:rFonts w:hint="eastAsia"/>
+          <w:b/>
+          <w:sz w:val="28"/>
+          <w:szCs w:val="28"/>
+        </w:rPr>
+        <w:t>：</w:t>
+      </w:r>
+    </w:p>
+    <w:tbl>
+      <w:tblPr>
+        <w:tblStyle w:val="a3"/>
+        <w:tblW w:w="0" w:type="auto"/>
+        <w:tblLayout w:type="fixed"/>
+        <w:tblLook w:val="04A0" w:firstRow="1" w:lastRow="0" w:firstColumn="1" w:lastColumn="0" w:noHBand="0" w:noVBand="1"/>
+      </w:tblPr>
+      <w:tblGrid>
+        <w:gridCol w:w="3823"/>
+        <w:gridCol w:w="1417"/>
+        <w:gridCol w:w="1418"/>
+        <w:gridCol w:w="1638"/>
+        <w:gridCol w:w="2047"/>
+      </w:tblGrid>
+      <w:tr>
+        <w:tc>
+          <w:tcPr>
+            <w:tcW w:w="3823" w:type="dxa"/>
+          </w:tcPr>
+          <w:p>
+            <w:pPr>
+              <w:jc w:val="center"/>
+              <w:rPr>
+                <w:b/>
+              </w:rPr>
+            </w:pPr>
+            <w:r>
+              <w:rPr>
+                <w:rFonts w:hint="eastAsia"/>
+                <w:b/>
+              </w:rPr>
+              <w:t>URL</w:t>
+            </w:r>
+          </w:p>
+        </w:tc>
+        <w:tc>
+          <w:tcPr>
+            <w:tcW w:w="1417" w:type="dxa"/>
+          </w:tcPr>
+          <w:p>
+            <w:pPr>
+              <w:jc w:val="center"/>
+              <w:rPr>
+                <w:b/>
+              </w:rPr>
+            </w:pPr>
+            <w:r>
+              <w:rPr>
+                <w:rFonts w:hint="eastAsia"/>
+                <w:b/>
+              </w:rPr>
+              <w:t>请求方式</w:t>
+            </w:r>
+          </w:p>
+        </w:tc>
+        <w:tc>
+          <w:tcPr>
+            <w:tcW w:w="1418" w:type="dxa"/>
+          </w:tcPr>
+          <w:p>
+            <w:pPr>
+              <w:jc w:val="center"/>
+              <w:rPr>
+                <w:b/>
+              </w:rPr>
+            </w:pPr>
+            <w:r>
+              <w:rPr>
+                <w:rFonts w:hint="eastAsia"/>
+                <w:b/>
+              </w:rPr>
+              <w:t>内容</w:t>
+            </w:r>
+          </w:p>
+        </w:tc>
+        <w:tc>
+          <w:tcPr>
+            <w:tcW w:w="1638" w:type="dxa"/>
+          </w:tcPr>
+          <w:p>
+            <w:pPr>
+              <w:jc w:val="center"/>
+              <w:rPr>
+                <w:b/>
+              </w:rPr>
+            </w:pPr>
+            <w:r>
+              <w:rPr>
+                <w:rFonts w:hint="eastAsia"/>
+                <w:b/>
+              </w:rPr>
+              <w:t>返回数据</w:t>
+            </w:r>
+          </w:p>
+        </w:tc>
+        <w:tc>
+          <w:tcPr>
+            <w:tcW w:w="2047" w:type="dxa"/>
+          </w:tcPr>
+          <w:p>
+            <w:pPr>
+              <w:jc w:val="center"/>
+              <w:rPr>
+                <w:b/>
+              </w:rPr>
+            </w:pPr>
+            <w:r>
+              <w:rPr>
+                <w:rFonts w:hint="eastAsia"/>
+                <w:b/>
+              </w:rPr>
+              <w:t>说明</w:t>
+            </w:r>
+          </w:p>
+        </w:tc>
+      </w:tr>
+      <w:tr>
+        <w:tc>
+          <w:tcPr>
+            <w:tcW w:w="3823" w:type="dxa"/>
+          </w:tcPr>
+          <w:p>
+            <w:r>
+              <w:rPr>
+                <w:rFonts w:hint="eastAsia"/>
+              </w:rPr>
+              <w:t>/modelser</w:t>
+            </w:r>
+          </w:p>
+        </w:tc>
+        <w:tc>
+          <w:tcPr>
+            <w:tcW w:w="1417" w:type="dxa"/>
+          </w:tcPr>
+          <w:p>
+            <w:r>
+              <w:rPr>
+                <w:rFonts w:hint="eastAsia"/>
+              </w:rPr>
+              <w:t>POST</w:t>
+            </w:r>
+          </w:p>
+        </w:tc>
+        <w:tc>
+          <w:tcPr>
+            <w:tcW w:w="1418" w:type="dxa"/>
+          </w:tcPr>
+          <w:p>
+            <w:r>
+              <w:rPr>
+                <w:rFonts w:hint="eastAsia"/>
+              </w:rPr>
+              <w:t>form</w:t>
+            </w:r>
+            <w:r>
+              <w:rPr>
+                <w:rFonts w:hint="eastAsia"/>
+              </w:rPr>
+              <w:t>表单（见附录</w:t>
+            </w:r>
+            <w:r>
+              <w:rPr>
+                <w:rFonts w:hint="eastAsia"/>
+              </w:rPr>
+              <w:t>1</w:t>
+            </w:r>
+            <w:r>
+              <w:rPr>
+                <w:rFonts w:hint="eastAsia"/>
+              </w:rPr>
+              <w:t>）</w:t>
+            </w:r>
+          </w:p>
+        </w:tc>
+        <w:tc>
+          <w:tcPr>
+            <w:tcW w:w="1638" w:type="dxa"/>
+          </w:tcPr>
+          <w:p>
+            <w:r>
+              <w:t>res:</w:t>
+            </w:r>
+            <w:r>
+              <w:rPr>
+                <w:rFonts w:hint="eastAsia"/>
+              </w:rPr>
+              <w:t>状态码</w:t>
+            </w:r>
+            <w:r>
+              <w:t>（</w:t>
+            </w:r>
+            <w:r>
+              <w:rPr>
+                <w:rFonts w:hint="eastAsia"/>
+              </w:rPr>
+              <w:t>是否</w:t>
+            </w:r>
+            <w:r>
+              <w:t>上传成功）；</w:t>
+            </w:r>
+          </w:p>
+          <w:p>
+            <w:r>
+              <w:t>oid:</w:t>
+            </w:r>
+            <w:r>
+              <w:rPr>
+                <w:rFonts w:hint="eastAsia"/>
+              </w:rPr>
+              <w:t>新</w:t>
+            </w:r>
+            <w:r>
+              <w:t>上传的模型</w:t>
+            </w:r>
+            <w:r>
+              <w:t>id</w:t>
+            </w:r>
+          </w:p>
+        </w:tc>
+        <w:tc>
+          <w:tcPr>
+            <w:tcW w:w="2047" w:type="dxa"/>
+          </w:tcPr>
+          <w:p>
+            <w:r>
+              <w:rPr>
+                <w:rFonts w:hint="eastAsia"/>
+              </w:rPr>
+              <w:t>新增模型</w:t>
+            </w:r>
+          </w:p>
+        </w:tc>
+      </w:tr>
+      <w:tr>
+        <w:tc>
+          <w:tcPr>
+            <w:tcW w:w="3823" w:type="dxa"/>
+          </w:tcPr>
+          <w:p>
+            <w:r>
+              <w:rPr>
+                <w:rFonts w:hint="eastAsia"/>
+              </w:rPr>
+              <w:t>/</w:t>
+            </w:r>
+            <w:r>
+              <w:t>modelser/:msid?ac=run&amp;inputdata=[{"StateId":":sid","Event":":eventname","DataI</w:t>
+            </w:r>
+            <w:r>
+              <w:lastRenderedPageBreak/>
+              <w:t>d":":gdid"},{"StateId":":sid","Event":":eventname","DataId":":gdid"}]</w:t>
+            </w:r>
+          </w:p>
+        </w:tc>
+        <w:tc>
+          <w:tcPr>
+            <w:tcW w:w="1417" w:type="dxa"/>
+          </w:tcPr>
+          <w:p>
+            <w:r>
+              <w:rPr>
+                <w:rFonts w:hint="eastAsia"/>
+              </w:rPr>
+              <w:lastRenderedPageBreak/>
+              <w:t>GET</w:t>
+            </w:r>
+          </w:p>
+        </w:tc>
+        <w:tc>
+          <w:tcPr>
+            <w:tcW w:w="1418" w:type="dxa"/>
+          </w:tcPr>
+          <w:p>
+            <w:r>
+              <w:rPr>
+                <w:rFonts w:hint="eastAsia"/>
+              </w:rPr>
+              <w:t>无</w:t>
+            </w:r>
+          </w:p>
+        </w:tc>
+        <w:tc>
+          <w:tcPr>
+            <w:tcW w:w="1638" w:type="dxa"/>
+          </w:tcPr>
+          <w:p>
+            <w:r>
+              <w:t>res:</w:t>
+            </w:r>
+            <w:r>
+              <w:rPr>
+                <w:rFonts w:hint="eastAsia"/>
+              </w:rPr>
+              <w:t>状态码</w:t>
+            </w:r>
+            <w:r>
+              <w:t>（</w:t>
+            </w:r>
+            <w:r>
+              <w:rPr>
+                <w:rFonts w:hint="eastAsia"/>
+              </w:rPr>
+              <w:t>是否</w:t>
+            </w:r>
+            <w:r>
+              <w:t>运行成功）</w:t>
+            </w:r>
+            <w:r>
+              <w:rPr>
+                <w:rFonts w:hint="eastAsia"/>
+              </w:rPr>
+              <w:t>；</w:t>
+            </w:r>
+          </w:p>
+          <w:p>
+            <w:r>
+              <w:lastRenderedPageBreak/>
+              <w:t>msr_id:</w:t>
+            </w:r>
+            <w:r>
+              <w:rPr>
+                <w:rFonts w:hint="eastAsia"/>
+              </w:rPr>
+              <w:t>模型运行</w:t>
+            </w:r>
+            <w:r>
+              <w:t>记录</w:t>
+            </w:r>
+            <w:r>
+              <w:t>id</w:t>
+            </w:r>
+          </w:p>
+        </w:tc>
+        <w:tc>
+          <w:tcPr>
+            <w:tcW w:w="2047" w:type="dxa"/>
+          </w:tcPr>
+          <w:p>
+            <w:r>
+              <w:rPr>
+                <w:rFonts w:hint="eastAsia"/>
+              </w:rPr>
+              <w:lastRenderedPageBreak/>
+              <w:t>运行模型，模型</w:t>
+            </w:r>
+            <w:r>
+              <w:rPr>
+                <w:rFonts w:hint="eastAsia"/>
+              </w:rPr>
+              <w:t>ID</w:t>
+            </w:r>
+            <w:r>
+              <w:rPr>
+                <w:rFonts w:hint="eastAsia"/>
+              </w:rPr>
+              <w:t>为</w:t>
+            </w:r>
+            <w:r>
+              <w:rPr>
+                <w:rFonts w:hint="eastAsia"/>
+              </w:rPr>
+              <w:t>msid</w:t>
+            </w:r>
+            <w:r>
+              <w:rPr>
+                <w:rFonts w:hint="eastAsia"/>
+              </w:rPr>
+              <w:t>，输入数据在</w:t>
+            </w:r>
+            <w:r>
+              <w:rPr>
+                <w:rFonts w:hint="eastAsia"/>
+              </w:rPr>
+              <w:lastRenderedPageBreak/>
+              <w:t>inputdata</w:t>
+            </w:r>
+          </w:p>
+        </w:tc>
+      </w:tr>
+      <w:tr>
+        <w:tc>
+          <w:tcPr>
+            <w:tcW w:w="3823" w:type="dxa"/>
+          </w:tcPr>
+          <w:p>
+            <w:r>
+              <w:rPr>
+                <w:rFonts w:hint="eastAsia"/>
+              </w:rPr>
+              <w:t>/modelser/:msid?ac=start</w:t>
+            </w:r>
+          </w:p>
+        </w:tc>
+        <w:tc>
+          <w:tcPr>
+            <w:tcW w:w="1417" w:type="dxa"/>
+          </w:tcPr>
+          <w:p>
+            <w:r>
+              <w:t>PUT</w:t>
+            </w:r>
+          </w:p>
+        </w:tc>
+        <w:tc>
+          <w:tcPr>
+            <w:tcW w:w="1418" w:type="dxa"/>
+          </w:tcPr>
+          <w:p>
+            <w:r>
+              <w:rPr>
+                <w:rFonts w:hint="eastAsia"/>
+              </w:rPr>
+              <w:t>无</w:t>
+            </w:r>
+          </w:p>
+        </w:tc>
+        <w:tc>
+          <w:tcPr>
+            <w:tcW w:w="1638" w:type="dxa"/>
+          </w:tcPr>
+          <w:p>
+            <w:r>
+              <w:t>res</w:t>
+            </w:r>
+            <w:r>
+              <w:rPr>
+                <w:rFonts w:hint="eastAsia"/>
+              </w:rPr>
+              <w:t>：状态码</w:t>
+            </w:r>
+          </w:p>
+        </w:tc>
+        <w:tc>
+          <w:tcPr>
+            <w:tcW w:w="2047" w:type="dxa"/>
+          </w:tcPr>
+          <w:p>
+            <w:r>
+              <w:rPr>
+                <w:rFonts w:hint="eastAsia"/>
+              </w:rPr>
+              <w:t>开启模型</w:t>
+            </w:r>
+            <w:r>
+              <w:rPr>
+                <w:rFonts w:hint="eastAsia"/>
+              </w:rPr>
+              <w:t>id</w:t>
+            </w:r>
+            <w:r>
+              <w:rPr>
+                <w:rFonts w:hint="eastAsia"/>
+              </w:rPr>
+              <w:t>为</w:t>
+            </w:r>
+            <w:r>
+              <w:rPr>
+                <w:rFonts w:hint="eastAsia"/>
+              </w:rPr>
+              <w:t>msid</w:t>
+            </w:r>
+            <w:r>
+              <w:rPr>
+                <w:rFonts w:hint="eastAsia"/>
+              </w:rPr>
+              <w:t>的模型服务</w:t>
+            </w:r>
+          </w:p>
+        </w:tc>
+      </w:tr>
+      <w:tr>
+        <w:tc>
+          <w:tcPr>
+            <w:tcW w:w="3823" w:type="dxa"/>
+          </w:tcPr>
+          <w:p>
+            <w:r>
+              <w:rPr>
+                <w:rFonts w:hint="eastAsia"/>
+              </w:rPr>
+              <w:t>/modelser/:msid?ac=stop</w:t>
+            </w:r>
+          </w:p>
+        </w:tc>
+        <w:tc>
+          <w:tcPr>
+            <w:tcW w:w="1417" w:type="dxa"/>
+          </w:tcPr>
+          <w:p>
+            <w:r>
+              <w:rPr>
+                <w:rFonts w:hint="eastAsia"/>
+              </w:rPr>
+              <w:t>PUT</w:t>
+            </w:r>
+          </w:p>
+        </w:tc>
+        <w:tc>
+          <w:tcPr>
+            <w:tcW w:w="1418" w:type="dxa"/>
+          </w:tcPr>
+          <w:p>
+            <w:r>
+              <w:rPr>
+                <w:rFonts w:hint="eastAsia"/>
+              </w:rPr>
+              <w:t>无</w:t>
+            </w:r>
+          </w:p>
+        </w:tc>
+        <w:tc>
+          <w:tcPr>
+            <w:tcW w:w="1638" w:type="dxa"/>
+          </w:tcPr>
+          <w:p>
+            <w:r>
+              <w:t>res</w:t>
+            </w:r>
+            <w:r>
+              <w:rPr>
+                <w:rFonts w:hint="eastAsia"/>
+              </w:rPr>
+              <w:t>：状态码</w:t>
+            </w:r>
+          </w:p>
+        </w:tc>
+        <w:tc>
+          <w:tcPr>
+            <w:tcW w:w="2047" w:type="dxa"/>
+          </w:tcPr>
+          <w:p>
+            <w:r>
+              <w:rPr>
+                <w:rFonts w:hint="eastAsia"/>
+              </w:rPr>
+              <w:t>关闭模型</w:t>
+            </w:r>
+            <w:r>
+              <w:rPr>
+                <w:rFonts w:hint="eastAsia"/>
+              </w:rPr>
+              <w:t>id</w:t>
+            </w:r>
+            <w:r>
+              <w:rPr>
+                <w:rFonts w:hint="eastAsia"/>
+              </w:rPr>
+              <w:t>为</w:t>
+            </w:r>
+            <w:r>
+              <w:rPr>
+                <w:rFonts w:hint="eastAsia"/>
+              </w:rPr>
+              <w:t>msid</w:t>
+            </w:r>
+            <w:r>
+              <w:rPr>
+                <w:rFonts w:hint="eastAsia"/>
+              </w:rPr>
+              <w:t>的模型服务</w:t>
+            </w:r>
+          </w:p>
+        </w:tc>
+      </w:tr>
+      <w:tr>
+        <w:tc>
+          <w:tcPr>
+            <w:tcW w:w="3823" w:type="dxa"/>
+          </w:tcPr>
+          <w:p>
+            <w:r>
+              <w:rPr>
+                <w:rFonts w:hint="eastAsia"/>
+              </w:rPr>
+              <w:t>/modelser/:msid</w:t>
+            </w:r>
+          </w:p>
+        </w:tc>
+        <w:tc>
+          <w:tcPr>
+            <w:tcW w:w="1417" w:type="dxa"/>
+          </w:tcPr>
+          <w:p>
+            <w:r>
+              <w:rPr>
+                <w:rFonts w:hint="eastAsia"/>
+              </w:rPr>
+              <w:t>DELETE</w:t>
+            </w:r>
+          </w:p>
+        </w:tc>
+        <w:tc>
+          <w:tcPr>
+            <w:tcW w:w="1418" w:type="dxa"/>
+          </w:tcPr>
+          <w:p>
+            <w:r>
+              <w:rPr>
+                <w:rFonts w:hint="eastAsia"/>
+              </w:rPr>
+              <w:t>无</w:t>
+            </w:r>
+          </w:p>
+        </w:tc>
+        <w:tc>
+          <w:tcPr>
+            <w:tcW w:w="1638" w:type="dxa"/>
+          </w:tcPr>
+          <w:p>
+            <w:r>
+              <w:t>res</w:t>
+            </w:r>
+            <w:r>
+              <w:rPr>
+                <w:rFonts w:hint="eastAsia"/>
+              </w:rPr>
+              <w:t>：状态码</w:t>
+            </w:r>
+          </w:p>
+        </w:tc>
+        <w:tc>
+          <w:tcPr>
+            <w:tcW w:w="2047" w:type="dxa"/>
+          </w:tcPr>
+          <w:p>
+            <w:r>
+              <w:rPr>
+                <w:rFonts w:hint="eastAsia"/>
+              </w:rPr>
+              <w:t>删除模型</w:t>
+            </w:r>
+            <w:r>
+              <w:rPr>
+                <w:rFonts w:hint="eastAsia"/>
+              </w:rPr>
+              <w:t>id</w:t>
+            </w:r>
+            <w:r>
+              <w:rPr>
+                <w:rFonts w:hint="eastAsia"/>
+              </w:rPr>
+              <w:t>为</w:t>
+            </w:r>
+            <w:r>
+              <w:rPr>
+                <w:rFonts w:hint="eastAsia"/>
+              </w:rPr>
+              <w:t>msid</w:t>
+            </w:r>
+            <w:r>
+              <w:rPr>
+                <w:rFonts w:hint="eastAsia"/>
+              </w:rPr>
+              <w:t>的模型服务</w:t>
+            </w:r>
+          </w:p>
+        </w:tc>
+      </w:tr>
+      <w:tr>
+        <w:tc>
+          <w:tcPr>
+            <w:tcW w:w="3823" w:type="dxa"/>
+          </w:tcPr>
+          <w:p>
+            <w:r>
+              <w:rPr>
+                <w:rFonts w:hint="eastAsia"/>
+              </w:rPr>
+              <w:t>/modelser/json/all</w:t>
+            </w:r>
+          </w:p>
+        </w:tc>
+        <w:tc>
+          <w:tcPr>
+            <w:tcW w:w="1417" w:type="dxa"/>
+          </w:tcPr>
+          <w:p>
+            <w:r>
+              <w:rPr>
+                <w:rFonts w:hint="eastAsia"/>
+              </w:rPr>
+              <w:t>GET</w:t>
+            </w:r>
+          </w:p>
+        </w:tc>
+        <w:tc>
+          <w:tcPr>
+            <w:tcW w:w="1418" w:type="dxa"/>
+          </w:tcPr>
+          <w:p>
+            <w:r>
+              <w:rPr>
+                <w:rFonts w:hint="eastAsia"/>
+              </w:rPr>
+              <w:t>无</w:t>
+            </w:r>
+          </w:p>
+        </w:tc>
+        <w:tc>
+          <w:tcPr>
+            <w:tcW w:w="1638" w:type="dxa"/>
+          </w:tcPr>
+          <w:p>
+            <w:r>
+              <w:rPr>
+                <w:rFonts w:hint="eastAsia"/>
+              </w:rPr>
+              <w:t>[</w:t>
+            </w:r>
+            <w:r>
+              <w:t>…</w:t>
+            </w:r>
+            <w:r>
+              <w:rPr>
+                <w:rFonts w:hint="eastAsia"/>
+              </w:rPr>
+              <w:t>]</w:t>
+            </w:r>
+          </w:p>
+        </w:tc>
+        <w:tc>
+          <w:tcPr>
+            <w:tcW w:w="2047" w:type="dxa"/>
+          </w:tcPr>
+          <w:p>
+            <w:r>
+              <w:rPr>
+                <w:rFonts w:hint="eastAsia"/>
+              </w:rPr>
+              <w:t>获取所有本地模型服务的</w:t>
+            </w:r>
+          </w:p>
+        </w:tc>
+      </w:tr>
+      <w:tr>
+        <w:tc>
+          <w:tcPr>
+            <w:tcW w:w="3823" w:type="dxa"/>
+          </w:tcPr>
+          <w:p>
+            <w:r>
+              <w:rPr>
+                <w:rFonts w:hint="eastAsia"/>
+              </w:rPr>
+              <w:t>/modelser/json/:msid</w:t>
+            </w:r>
+          </w:p>
+        </w:tc>
+        <w:tc>
+          <w:tcPr>
+            <w:tcW w:w="1417" w:type="dxa"/>
+          </w:tcPr>
+          <w:p>
+            <w:r>
+              <w:rPr>
+                <w:rFonts w:hint="eastAsia"/>
+              </w:rPr>
+              <w:t>GET</w:t>
+            </w:r>
+          </w:p>
+        </w:tc>
+        <w:tc>
+          <w:tcPr>
+            <w:tcW w:w="1418" w:type="dxa"/>
+          </w:tcPr>
+          <w:p>
+            <w:r>
+              <w:rPr>
+                <w:rFonts w:hint="eastAsia"/>
+              </w:rPr>
+              <w:t>无</w:t>
+            </w:r>
+          </w:p>
+        </w:tc>
+        <w:tc>
+          <w:tcPr>
+            <w:tcW w:w="1638" w:type="dxa"/>
+          </w:tcPr>
+          <w:p>
+            <w:r>
+              <w:rPr>
+                <w:rFonts w:hint="eastAsia"/>
+              </w:rPr>
+              <w:t>modelSer</w:t>
+            </w:r>
+            <w:r>
+              <w:t>:</w:t>
+            </w:r>
+            <w:r>
+              <w:rPr>
+                <w:rFonts w:hint="eastAsia"/>
+              </w:rPr>
+              <w:t>模型服务</w:t>
+            </w:r>
+            <w:r>
+              <w:t>详细信息；</w:t>
+            </w:r>
+          </w:p>
+          <w:p>
+            <w:r>
+              <w:rPr>
+                <w:rFonts w:hint="eastAsia"/>
+              </w:rPr>
+              <w:t>msrs:</w:t>
+            </w:r>
+            <w:r>
+              <w:rPr>
+                <w:rFonts w:hint="eastAsia"/>
+              </w:rPr>
+              <w:t>该</w:t>
+            </w:r>
+            <w:r>
+              <w:t>模型服务的运行记录</w:t>
+            </w:r>
+            <w:r>
+              <w:rPr>
+                <w:rFonts w:hint="eastAsia"/>
+              </w:rPr>
+              <w:t>;</w:t>
+            </w:r>
+          </w:p>
+          <w:p>
+            <w:r>
+              <w:t>blmodelser:</w:t>
+            </w:r>
+            <w:r>
+              <w:rPr>
+                <w:rFonts w:hint="eastAsia"/>
+              </w:rPr>
+              <w:t>你用不到</w:t>
+            </w:r>
+          </w:p>
+        </w:tc>
+        <w:tc>
+          <w:tcPr>
+            <w:tcW w:w="2047" w:type="dxa"/>
+          </w:tcPr>
+          <w:p>
+            <w:r>
+              <w:rPr>
+                <w:rFonts w:hint="eastAsia"/>
+              </w:rPr>
+              <w:t>获取某个模型服务的详细信息（详细见数据库文档）</w:t>
+            </w:r>
+          </w:p>
+        </w:tc>
+      </w:tr>
+      <w:tr>
+        <w:tc>
+          <w:tcPr>
+            <w:tcW w:w="3823" w:type="dxa"/>
+          </w:tcPr>
+          <w:p>
+            <w:r>
+              <w:t>/modelser/preparation/json/:msid</w:t>
+            </w:r>
+          </w:p>
+        </w:tc>
+        <w:tc>
+          <w:tcPr>
+            <w:tcW w:w="1417" w:type="dxa"/>
+          </w:tcPr>
+          <w:p>
+            <w:r>
+              <w:rPr>
+                <w:rFonts w:hint="eastAsia"/>
+              </w:rPr>
+              <w:t>GET</w:t>
+            </w:r>
+          </w:p>
+        </w:tc>
+        <w:tc>
+          <w:tcPr>
+            <w:tcW w:w="1418" w:type="dxa"/>
+          </w:tcPr>
+          <w:p>
+            <w:r>
+              <w:rPr>
+                <w:rFonts w:hint="eastAsia"/>
+              </w:rPr>
+              <w:t>无</w:t>
+            </w:r>
+          </w:p>
+        </w:tc>
+        <w:tc>
+          <w:tcPr>
+            <w:tcW w:w="1638" w:type="dxa"/>
+          </w:tcPr>
+          <w:p>
+            <w:r>
+              <w:rPr>
+                <w:rFonts w:hint="eastAsia"/>
+              </w:rPr>
+              <w:t>modelSer</w:t>
+            </w:r>
+            <w:r>
+              <w:t>:</w:t>
+            </w:r>
+            <w:r>
+              <w:rPr>
+                <w:rFonts w:hint="eastAsia"/>
+              </w:rPr>
+              <w:t>模型服务；</w:t>
+            </w:r>
+          </w:p>
+          <w:p>
+            <w:r>
+              <w:t>input:</w:t>
+            </w:r>
+            <w:r>
+              <w:rPr>
+                <w:rFonts w:hint="eastAsia"/>
+              </w:rPr>
+              <w:t>输入数据</w:t>
+            </w:r>
+          </w:p>
+        </w:tc>
+        <w:tc>
+          <w:tcPr>
+            <w:tcW w:w="2047" w:type="dxa"/>
+          </w:tcPr>
+          <w:p>
+            <w:r>
+              <w:rPr>
+                <w:rFonts w:hint="eastAsia"/>
+              </w:rPr>
+              <w:t>获取</w:t>
+            </w:r>
+            <w:r>
+              <w:t>某个模型服务的运行准备信息</w:t>
+            </w:r>
+          </w:p>
+        </w:tc>
+      </w:tr>
+      <w:tr>
+        <w:tc>
+          <w:tcPr>
+            <w:tcW w:w="3823" w:type="dxa"/>
+          </w:tcPr>
+          <w:p>
+            <w:r>
+              <w:rPr>
+                <w:rFonts w:ascii="Consolas" w:hAnsi="Consolas" w:cs="Consolas" w:hint="eastAsia"/>
+              </w:rPr>
+              <w:t>/modelser/file</w:t>
+            </w:r>
+          </w:p>
+        </w:tc>
+        <w:tc>
+          <w:tcPr>
+            <w:tcW w:w="1417" w:type="dxa"/>
+          </w:tcPr>
+          <w:p>
+            <w:r>
+              <w:rPr>
+                <w:rFonts w:hint="eastAsia"/>
+              </w:rPr>
+              <w:t>GET</w:t>
+            </w:r>
+          </w:p>
+        </w:tc>
+        <w:tc>
+          <w:tcPr>
+            <w:tcW w:w="1418" w:type="dxa"/>
+          </w:tcPr>
+          <w:p>
+            <w:r>
+              <w:rPr>
+                <w:rFonts w:hint="eastAsia"/>
+              </w:rPr>
+              <w:t>无</w:t>
+            </w:r>
+          </w:p>
+        </w:tc>
+        <w:tc>
+          <w:tcPr>
+            <w:tcW w:w="1638" w:type="dxa"/>
+          </w:tcPr>
+          <w:p/>
+        </w:tc>
+        <w:tc>
+          <w:tcPr>
+            <w:tcW w:w="2047" w:type="dxa"/>
+          </w:tcPr>
+          <w:p>
+            <w:r>
+              <w:rPr>
+                <w:rFonts w:hint="eastAsia"/>
+              </w:rPr>
+              <w:t>获取</w:t>
+            </w:r>
+            <w:r>
+              <w:t>模型</w:t>
+            </w:r>
+            <w:r>
+              <w:rPr>
+                <w:rFonts w:hint="eastAsia"/>
+              </w:rPr>
+              <w:t>压缩包</w:t>
+            </w:r>
+            <w:r>
+              <w:t>上传</w:t>
+            </w:r>
+            <w:r>
+              <w:rPr>
+                <w:rFonts w:hint="eastAsia"/>
+              </w:rPr>
+              <w:t>百分比</w:t>
+            </w:r>
+            <w:r>
+              <w:t>进度</w:t>
+            </w:r>
+          </w:p>
+        </w:tc>
+      </w:tr>
+    </w:tbl>
+    <w:p>
+      <w:pPr>
+        <w:rPr>
+          <w:b/>
         </w:rPr>
       </w:pPr>
     </w:p>
@@ -1282,14 +2627,31 @@
           <w:szCs w:val="28"/>
         </w:rPr>
       </w:pPr>
-      <w:r>
-        <w:rPr>
-          <w:rFonts w:hint="eastAsia"/>
+    </w:p>
+    <w:p>
+      <w:pPr>
+        <w:rPr>
           <w:b/>
           <w:sz w:val="28"/>
           <w:szCs w:val="28"/>
         </w:rPr>
-        <w:lastRenderedPageBreak/>
+      </w:pPr>
+    </w:p>
+    <w:p>
+      <w:pPr>
+        <w:rPr>
+          <w:b/>
+          <w:sz w:val="28"/>
+          <w:szCs w:val="28"/>
+        </w:rPr>
+      </w:pPr>
+      <w:r>
+        <w:rPr>
+          <w:rFonts w:hint="eastAsia"/>
+          <w:b/>
+          <w:sz w:val="28"/>
+          <w:szCs w:val="28"/>
+        </w:rPr>
         <w:t>2</w:t>
       </w:r>
       <w:r>
@@ -1938,6 +3300,7 @@
               <w:rPr>
                 <w:rFonts w:hint="eastAsia"/>
               </w:rPr>
+              <w:lastRenderedPageBreak/>
               <w:t>host</w:t>
             </w:r>
             <w:r>
@@ -1965,6 +3328,7 @@
               <w:rPr>
                 <w:rFonts w:hint="eastAsia"/>
               </w:rPr>
+              <w:lastRenderedPageBreak/>
               <w:t>获取</w:t>
             </w:r>
             <w:r>
@@ -2004,7 +3368,11 @@
               <w:t>的模型</w:t>
             </w:r>
             <w:r>
-              <w:t>服务。</w:t>
+              <w:t>服</w:t>
+            </w:r>
+            <w:r>
+              <w:lastRenderedPageBreak/>
+              <w:t>务。</w:t>
             </w:r>
           </w:p>
         </w:tc>
@@ -2989,7 +4357,6 @@
         <w:rPr>
           <w:rFonts w:hint="eastAsia"/>
         </w:rPr>
-        <w:lastRenderedPageBreak/>
         <w:t>}</w:t>
       </w:r>
     </w:p>
@@ -3285,8 +4652,6 @@
               </w:rPr>
               <w:t>POST</w:t>
             </w:r>
-            <w:bookmarkStart w:id="0" w:name="_GoBack"/>
-            <w:bookmarkEnd w:id="0"/>
           </w:p>
         </w:tc>
         <w:tc>
@@ -3529,6 +4894,7 @@
           </w:p>
           <w:p>
             <w:r>
+              <w:lastRenderedPageBreak/>
               <w:t>gd_id</w:t>
             </w:r>
           </w:p>
@@ -3542,6 +4908,7 @@
               <w:rPr>
                 <w:rFonts w:hint="eastAsia"/>
               </w:rPr>
+              <w:lastRenderedPageBreak/>
               <w:t>上传到远程服务器</w:t>
             </w:r>
           </w:p>
@@ -4218,7 +5585,6 @@
           <w:sz w:val="28"/>
           <w:szCs w:val="28"/>
         </w:rPr>
-        <w:lastRenderedPageBreak/>
         <w:t>4</w:t>
       </w:r>
       <w:r>
@@ -4607,6 +5973,7 @@
           <w:sz w:val="28"/>
           <w:szCs w:val="28"/>
         </w:rPr>
+        <w:lastRenderedPageBreak/>
         <w:t>5</w:t>
       </w:r>
       <w:r>
@@ -5890,6 +7257,7 @@
   <w:style w:type="paragraph" w:default="1" w:styleId="a">
     <w:name w:val="Normal"/>
     <w:qFormat/>
+    <w:rsid w:val="003663CD"/>
     <w:pPr>
       <w:widowControl w:val="0"/>
       <w:jc w:val="both"/>

</xml_diff>

<commit_message>
update custom visit of model service
Signed-off-by: Franklin_Zhang <franklinzhang@foxmail.com>
</commit_message>
<xml_diff>
--- a/ComputerRes/模型服务容器API说明2.0.docx
+++ b/ComputerRes/模型服务容器API说明2.0.docx
@@ -162,6 +162,27 @@
           <w:sz w:val="24"/>
         </w:rPr>
         <w:t>：</w:t>
+      </w:r>
+      <w:r>
+        <w:rPr>
+          <w:rFonts w:hint="eastAsia"/>
+          <w:sz w:val="24"/>
+        </w:rPr>
+        <w:t>[</w:t>
+      </w:r>
+      <w:r>
+        <w:rPr>
+          <w:rFonts w:hint="eastAsia"/>
+          <w:sz w:val="24"/>
+        </w:rPr>
+        <w:t>模型服务类</w:t>
+      </w:r>
+      <w:r>
+        <w:rPr>
+          <w:rFonts w:hint="eastAsia"/>
+          <w:sz w:val="24"/>
+        </w:rPr>
+        <w:t>]</w:t>
       </w:r>
     </w:p>
     <w:tbl>
@@ -1362,10 +1383,84 @@
               <w:rPr>
                 <w:rFonts w:hint="eastAsia"/>
               </w:rPr>
-              <w:t>{res</w:t>
-            </w:r>
-            <w:bookmarkStart w:id="0" w:name="_GoBack"/>
-            <w:bookmarkEnd w:id="0"/>
+              <w:t>{res:</w:t>
+            </w:r>
+            <w:r>
+              <w:rPr>
+                <w:rFonts w:hint="eastAsia"/>
+              </w:rPr>
+              <w:t>状态码</w:t>
+            </w:r>
+            <w:r>
+              <w:rPr>
+                <w:rFonts w:hint="eastAsia"/>
+              </w:rPr>
+              <w:t>(</w:t>
+            </w:r>
+            <w:r>
+              <w:rPr>
+                <w:rFonts w:hint="eastAsia"/>
+              </w:rPr>
+              <w:t>“</w:t>
+            </w:r>
+            <w:r>
+              <w:rPr>
+                <w:rFonts w:hint="eastAsia"/>
+              </w:rPr>
+              <w:t>suc</w:t>
+            </w:r>
+            <w:r>
+              <w:rPr>
+                <w:rFonts w:hint="eastAsia"/>
+              </w:rPr>
+              <w:t>”</w:t>
+            </w:r>
+            <w:r>
+              <w:rPr>
+                <w:rFonts w:hint="eastAsia"/>
+              </w:rPr>
+              <w:t>,</w:t>
+            </w:r>
+            <w:r>
+              <w:rPr>
+                <w:rFonts w:hint="eastAsia"/>
+              </w:rPr>
+              <w:t>“</w:t>
+            </w:r>
+            <w:r>
+              <w:rPr>
+                <w:rFonts w:hint="eastAsia"/>
+              </w:rPr>
+              <w:t>error</w:t>
+            </w:r>
+            <w:r>
+              <w:rPr>
+                <w:rFonts w:hint="eastAsia"/>
+              </w:rPr>
+              <w:t>”</w:t>
+            </w:r>
+            <w:r>
+              <w:rPr>
+                <w:rFonts w:hint="eastAsia"/>
+              </w:rPr>
+              <w:t>)</w:t>
+            </w:r>
+            <w:r>
+              <w:rPr>
+                <w:rFonts w:hint="eastAsia"/>
+              </w:rPr>
+              <w:t>；</w:t>
+            </w:r>
+          </w:p>
+          <w:p>
+            <w:pPr>
+              <w:rPr>
+                <w:rFonts w:hint="eastAsia"/>
+              </w:rPr>
+            </w:pPr>
+            <w:r>
+              <w:t>msr_id</w:t>
+            </w:r>
             <w:r>
               <w:rPr>
                 <w:rFonts w:hint="eastAsia"/>
@@ -1376,86 +1471,19 @@
               <w:rPr>
                 <w:rFonts w:hint="eastAsia"/>
               </w:rPr>
-              <w:t>状态码</w:t>
-            </w:r>
-            <w:r>
-              <w:rPr>
-                <w:rFonts w:hint="eastAsia"/>
-              </w:rPr>
-              <w:t>(</w:t>
-            </w:r>
-            <w:r>
-              <w:rPr>
-                <w:rFonts w:hint="eastAsia"/>
-              </w:rPr>
-              <w:t>“</w:t>
-            </w:r>
-            <w:r>
-              <w:rPr>
-                <w:rFonts w:hint="eastAsia"/>
-              </w:rPr>
-              <w:t>suc</w:t>
-            </w:r>
-            <w:r>
-              <w:rPr>
-                <w:rFonts w:hint="eastAsia"/>
-              </w:rPr>
-              <w:t>”</w:t>
-            </w:r>
-            <w:r>
-              <w:rPr>
-                <w:rFonts w:hint="eastAsia"/>
-              </w:rPr>
-              <w:t>,</w:t>
-            </w:r>
-            <w:r>
-              <w:rPr>
-                <w:rFonts w:hint="eastAsia"/>
-              </w:rPr>
-              <w:t>“</w:t>
-            </w:r>
-            <w:r>
-              <w:rPr>
-                <w:rFonts w:hint="eastAsia"/>
-              </w:rPr>
-              <w:t>error</w:t>
-            </w:r>
-            <w:r>
-              <w:rPr>
-                <w:rFonts w:hint="eastAsia"/>
-              </w:rPr>
-              <w:t>”</w:t>
-            </w:r>
-            <w:r>
-              <w:rPr>
-                <w:rFonts w:hint="eastAsia"/>
-              </w:rPr>
-              <w:t>)</w:t>
-            </w:r>
-            <w:r>
-              <w:rPr>
-                <w:rFonts w:hint="eastAsia"/>
-              </w:rPr>
-              <w:t>；</w:t>
-            </w:r>
-          </w:p>
-          <w:p>
-            <w:pPr>
-              <w:rPr>
-                <w:rFonts w:hint="eastAsia"/>
-              </w:rPr>
-            </w:pPr>
-            <w:r>
-              <w:rPr>
-                <w:rFonts w:hint="eastAsia"/>
-              </w:rPr>
-              <w:t>data:</w:t>
-            </w:r>
-            <w:r>
-              <w:rPr>
-                <w:rFonts w:hint="eastAsia"/>
-              </w:rPr>
-              <w:t>模型输入数据信息</w:t>
+              <w:t>模型</w:t>
+            </w:r>
+            <w:r>
+              <w:rPr>
+                <w:rFonts w:hint="eastAsia"/>
+              </w:rPr>
+              <w:t>运行记录</w:t>
+            </w:r>
+            <w:r>
+              <w:rPr>
+                <w:rFonts w:hint="eastAsia"/>
+              </w:rPr>
+              <w:t>ID</w:t>
             </w:r>
             <w:r>
               <w:rPr>
@@ -1530,7 +1558,6 @@
         <w:rPr>
           <w:b/>
           <w:sz w:val="28"/>
-          <w:szCs w:val="28"/>
         </w:rPr>
       </w:pPr>
       <w:r>
@@ -1538,44 +1565,65 @@
           <w:rFonts w:hint="eastAsia"/>
           <w:b/>
           <w:sz w:val="28"/>
-          <w:szCs w:val="28"/>
-        </w:rPr>
-        <w:t>1</w:t>
-      </w:r>
-      <w:r>
-        <w:rPr>
+        </w:rPr>
+        <w:t>API</w:t>
+      </w:r>
+      <w:r>
+        <w:rPr>
+          <w:rFonts w:hint="eastAsia"/>
           <w:b/>
           <w:sz w:val="28"/>
-          <w:szCs w:val="28"/>
-        </w:rPr>
-        <w:t>.</w:t>
-      </w:r>
-      <w:r>
-        <w:rPr>
-          <w:rFonts w:hint="eastAsia"/>
-          <w:b/>
-          <w:sz w:val="28"/>
-          <w:szCs w:val="28"/>
-        </w:rPr>
-        <w:t>本地</w:t>
-      </w:r>
-      <w:r>
-        <w:rPr>
-          <w:rFonts w:hint="eastAsia"/>
-          <w:b/>
-          <w:sz w:val="28"/>
-          <w:szCs w:val="28"/>
-        </w:rPr>
-        <w:t>模型服务</w:t>
-      </w:r>
-      <w:r>
-        <w:rPr>
-          <w:rFonts w:hint="eastAsia"/>
-          <w:b/>
-          <w:sz w:val="28"/>
-          <w:szCs w:val="28"/>
+        </w:rPr>
+        <w:t>列表：</w:t>
+      </w:r>
+    </w:p>
+    <w:p>
+      <w:pPr>
+        <w:rPr>
+          <w:sz w:val="24"/>
+        </w:rPr>
+      </w:pPr>
+      <w:r>
+        <w:rPr>
+          <w:rFonts w:hint="eastAsia"/>
+          <w:sz w:val="24"/>
+        </w:rPr>
+        <w:t>公开</w:t>
+      </w:r>
+      <w:r>
+        <w:rPr>
+          <w:rFonts w:hint="eastAsia"/>
+          <w:sz w:val="24"/>
+        </w:rPr>
+        <w:t>API</w:t>
+      </w:r>
+      <w:r>
+        <w:rPr>
+          <w:rFonts w:hint="eastAsia"/>
+          <w:sz w:val="24"/>
         </w:rPr>
         <w:t>：</w:t>
+      </w:r>
+      <w:r>
+        <w:rPr>
+          <w:rFonts w:hint="eastAsia"/>
+          <w:sz w:val="24"/>
+        </w:rPr>
+        <w:t>[</w:t>
+      </w:r>
+      <w:r>
+        <w:rPr>
+          <w:rFonts w:hint="eastAsia"/>
+          <w:sz w:val="24"/>
+        </w:rPr>
+        <w:t>数据类</w:t>
+      </w:r>
+      <w:r>
+        <w:rPr>
+          <w:rFonts w:hint="eastAsia"/>
+          <w:sz w:val="24"/>
+        </w:rPr>
+        <w:t>]</w:t>
       </w:r>
     </w:p>
     <w:tbl>
@@ -1704,7 +1752,25 @@
               <w:rPr>
                 <w:rFonts w:hint="eastAsia"/>
               </w:rPr>
-              <w:t>/modelser</w:t>
+              <w:t>/</w:t>
+            </w:r>
+            <w:r>
+              <w:t xml:space="preserve"> </w:t>
+            </w:r>
+            <w:r>
+              <w:t>geodata</w:t>
+            </w:r>
+            <w:r>
+              <w:t>?</w:t>
+            </w:r>
+            <w:r>
+              <w:t>type</w:t>
+            </w:r>
+            <w:r>
+              <w:t>=</w:t>
+            </w:r>
+            <w:r>
+              <w:t>[:type]</w:t>
             </w:r>
           </w:p>
         </w:tc>
@@ -1714,9 +1780,6 @@
           </w:tcPr>
           <w:p>
             <w:r>
-              <w:rPr>
-                <w:rFonts w:hint="eastAsia"/>
-              </w:rPr>
               <w:t>POST</w:t>
             </w:r>
           </w:p>
@@ -1730,25 +1793,16 @@
               <w:rPr>
                 <w:rFonts w:hint="eastAsia"/>
               </w:rPr>
-              <w:t>form</w:t>
-            </w:r>
-            <w:r>
-              <w:rPr>
-                <w:rFonts w:hint="eastAsia"/>
-              </w:rPr>
-              <w:t>表单（见附录</w:t>
-            </w:r>
-            <w:r>
-              <w:rPr>
-                <w:rFonts w:hint="eastAsia"/>
-              </w:rPr>
-              <w:t>1</w:t>
-            </w:r>
-            <w:r>
-              <w:rPr>
-                <w:rFonts w:hint="eastAsia"/>
-              </w:rPr>
-              <w:t>）</w:t>
+              <w:t>{</w:t>
+            </w:r>
+            <w:r>
+              <w:t>myfile:[:datafile]</w:t>
+            </w:r>
+            <w:r>
+              <w:rPr>
+                <w:rFonts w:hint="eastAsia"/>
+              </w:rPr>
+              <w:t>}</w:t>
             </w:r>
           </w:p>
         </w:tc>
@@ -1758,7 +1812,16 @@
           </w:tcPr>
           <w:p>
             <w:r>
-              <w:t>res:</w:t>
+              <w:t>{</w:t>
+            </w:r>
+            <w:r>
+              <w:rPr>
+                <w:rFonts w:hint="eastAsia"/>
+              </w:rPr>
+              <w:t>res</w:t>
+            </w:r>
+            <w:r>
+              <w:t>:</w:t>
             </w:r>
             <w:r>
               <w:rPr>
@@ -1767,33 +1830,39 @@
               <w:t>状态码</w:t>
             </w:r>
             <w:r>
-              <w:t>（</w:t>
-            </w:r>
-            <w:r>
-              <w:rPr>
-                <w:rFonts w:hint="eastAsia"/>
-              </w:rPr>
-              <w:t>是否</w:t>
-            </w:r>
-            <w:r>
-              <w:t>上传成功）；</w:t>
-            </w:r>
-          </w:p>
-          <w:p>
-            <w:r>
-              <w:t>oid:</w:t>
-            </w:r>
-            <w:r>
-              <w:rPr>
-                <w:rFonts w:hint="eastAsia"/>
-              </w:rPr>
-              <w:t>新</w:t>
-            </w:r>
-            <w:r>
-              <w:t>上传的模型</w:t>
-            </w:r>
-            <w:r>
-              <w:t>id</w:t>
+              <w:t>(“suc”,“error”)</w:t>
+            </w:r>
+            <w:r>
+              <w:rPr>
+                <w:rFonts w:hint="eastAsia"/>
+              </w:rPr>
+              <w:t>,</w:t>
+            </w:r>
+          </w:p>
+          <w:p>
+            <w:r>
+              <w:t>gd_id</w:t>
+            </w:r>
+            <w:r>
+              <w:t>:</w:t>
+            </w:r>
+            <w:r>
+              <w:rPr>
+                <w:rFonts w:hint="eastAsia"/>
+              </w:rPr>
+              <w:t>数据</w:t>
+            </w:r>
+            <w:r>
+              <w:rPr>
+                <w:rFonts w:hint="eastAsia"/>
+              </w:rPr>
+              <w:t>ID</w:t>
+            </w:r>
+            <w:r>
+              <w:t xml:space="preserve"> </w:t>
+            </w:r>
+            <w:r>
+              <w:t>}</w:t>
             </w:r>
           </w:p>
         </w:tc>
@@ -1806,7 +1875,246 @@
               <w:rPr>
                 <w:rFonts w:hint="eastAsia"/>
               </w:rPr>
-              <w:t>新增模型</w:t>
+              <w:t>上传数据接口</w:t>
+            </w:r>
+          </w:p>
+        </w:tc>
+      </w:tr>
+    </w:tbl>
+    <w:p>
+      <w:pPr>
+        <w:rPr>
+          <w:b/>
+        </w:rPr>
+      </w:pPr>
+    </w:p>
+    <w:p>
+      <w:pPr>
+        <w:rPr>
+          <w:b/>
+        </w:rPr>
+      </w:pPr>
+    </w:p>
+    <w:p>
+      <w:pPr>
+        <w:rPr>
+          <w:b/>
+        </w:rPr>
+      </w:pPr>
+    </w:p>
+    <w:p>
+      <w:pPr>
+        <w:rPr>
+          <w:b/>
+        </w:rPr>
+      </w:pPr>
+    </w:p>
+    <w:p>
+      <w:pPr>
+        <w:rPr>
+          <w:b/>
+        </w:rPr>
+      </w:pPr>
+      <w:bookmarkStart w:id="0" w:name="_GoBack"/>
+      <w:bookmarkEnd w:id="0"/>
+    </w:p>
+    <w:p>
+      <w:pPr>
+        <w:rPr>
+          <w:b/>
+        </w:rPr>
+      </w:pPr>
+    </w:p>
+    <w:p>
+      <w:pPr>
+        <w:rPr>
+          <w:rFonts w:hint="eastAsia"/>
+          <w:b/>
+          <w:color w:val="FF0000"/>
+        </w:rPr>
+      </w:pPr>
+      <w:r>
+        <w:rPr>
+          <w:rFonts w:hint="eastAsia"/>
+          <w:b/>
+          <w:color w:val="FF0000"/>
+        </w:rPr>
+        <w:t>!!!!</w:t>
+      </w:r>
+      <w:r>
+        <w:rPr>
+          <w:rFonts w:hint="eastAsia"/>
+          <w:b/>
+          <w:color w:val="FF0000"/>
+        </w:rPr>
+        <w:t>以下为老接口，请谨慎使用</w:t>
+      </w:r>
+    </w:p>
+    <w:p>
+      <w:pPr>
+        <w:rPr>
+          <w:b/>
+          <w:sz w:val="28"/>
+          <w:szCs w:val="28"/>
+        </w:rPr>
+      </w:pPr>
+      <w:r>
+        <w:rPr>
+          <w:rFonts w:hint="eastAsia"/>
+          <w:b/>
+          <w:sz w:val="28"/>
+          <w:szCs w:val="28"/>
+        </w:rPr>
+        <w:t>1</w:t>
+      </w:r>
+      <w:r>
+        <w:rPr>
+          <w:b/>
+          <w:sz w:val="28"/>
+          <w:szCs w:val="28"/>
+        </w:rPr>
+        <w:t>.</w:t>
+      </w:r>
+      <w:r>
+        <w:rPr>
+          <w:rFonts w:hint="eastAsia"/>
+          <w:b/>
+          <w:sz w:val="28"/>
+          <w:szCs w:val="28"/>
+        </w:rPr>
+        <w:t>本地</w:t>
+      </w:r>
+      <w:r>
+        <w:rPr>
+          <w:rFonts w:hint="eastAsia"/>
+          <w:b/>
+          <w:sz w:val="28"/>
+          <w:szCs w:val="28"/>
+        </w:rPr>
+        <w:t>模型服务</w:t>
+      </w:r>
+      <w:r>
+        <w:rPr>
+          <w:rFonts w:hint="eastAsia"/>
+          <w:b/>
+          <w:sz w:val="28"/>
+          <w:szCs w:val="28"/>
+        </w:rPr>
+        <w:t>：</w:t>
+      </w:r>
+    </w:p>
+    <w:tbl>
+      <w:tblPr>
+        <w:tblStyle w:val="a3"/>
+        <w:tblW w:w="0" w:type="auto"/>
+        <w:tblLayout w:type="fixed"/>
+        <w:tblLook w:val="04A0" w:firstRow="1" w:lastRow="0" w:firstColumn="1" w:lastColumn="0" w:noHBand="0" w:noVBand="1"/>
+      </w:tblPr>
+      <w:tblGrid>
+        <w:gridCol w:w="3823"/>
+        <w:gridCol w:w="1417"/>
+        <w:gridCol w:w="1418"/>
+        <w:gridCol w:w="1638"/>
+        <w:gridCol w:w="2047"/>
+      </w:tblGrid>
+      <w:tr>
+        <w:tc>
+          <w:tcPr>
+            <w:tcW w:w="3823" w:type="dxa"/>
+          </w:tcPr>
+          <w:p>
+            <w:pPr>
+              <w:jc w:val="center"/>
+              <w:rPr>
+                <w:b/>
+              </w:rPr>
+            </w:pPr>
+            <w:r>
+              <w:rPr>
+                <w:rFonts w:hint="eastAsia"/>
+                <w:b/>
+              </w:rPr>
+              <w:t>URL</w:t>
+            </w:r>
+          </w:p>
+        </w:tc>
+        <w:tc>
+          <w:tcPr>
+            <w:tcW w:w="1417" w:type="dxa"/>
+          </w:tcPr>
+          <w:p>
+            <w:pPr>
+              <w:jc w:val="center"/>
+              <w:rPr>
+                <w:b/>
+              </w:rPr>
+            </w:pPr>
+            <w:r>
+              <w:rPr>
+                <w:rFonts w:hint="eastAsia"/>
+                <w:b/>
+              </w:rPr>
+              <w:t>请求方式</w:t>
+            </w:r>
+          </w:p>
+        </w:tc>
+        <w:tc>
+          <w:tcPr>
+            <w:tcW w:w="1418" w:type="dxa"/>
+          </w:tcPr>
+          <w:p>
+            <w:pPr>
+              <w:jc w:val="center"/>
+              <w:rPr>
+                <w:b/>
+              </w:rPr>
+            </w:pPr>
+            <w:r>
+              <w:rPr>
+                <w:rFonts w:hint="eastAsia"/>
+                <w:b/>
+              </w:rPr>
+              <w:t>内容</w:t>
+            </w:r>
+          </w:p>
+        </w:tc>
+        <w:tc>
+          <w:tcPr>
+            <w:tcW w:w="1638" w:type="dxa"/>
+          </w:tcPr>
+          <w:p>
+            <w:pPr>
+              <w:jc w:val="center"/>
+              <w:rPr>
+                <w:b/>
+              </w:rPr>
+            </w:pPr>
+            <w:r>
+              <w:rPr>
+                <w:rFonts w:hint="eastAsia"/>
+                <w:b/>
+              </w:rPr>
+              <w:t>返回数据</w:t>
+            </w:r>
+          </w:p>
+        </w:tc>
+        <w:tc>
+          <w:tcPr>
+            <w:tcW w:w="2047" w:type="dxa"/>
+          </w:tcPr>
+          <w:p>
+            <w:pPr>
+              <w:jc w:val="center"/>
+              <w:rPr>
+                <w:b/>
+              </w:rPr>
+            </w:pPr>
+            <w:r>
+              <w:rPr>
+                <w:rFonts w:hint="eastAsia"/>
+                <w:b/>
+              </w:rPr>
+              <w:t>说明</w:t>
             </w:r>
           </w:p>
         </w:tc>
@@ -1821,14 +2129,127 @@
               <w:rPr>
                 <w:rFonts w:hint="eastAsia"/>
               </w:rPr>
+              <w:t>/modelser</w:t>
+            </w:r>
+          </w:p>
+        </w:tc>
+        <w:tc>
+          <w:tcPr>
+            <w:tcW w:w="1417" w:type="dxa"/>
+          </w:tcPr>
+          <w:p>
+            <w:r>
+              <w:rPr>
+                <w:rFonts w:hint="eastAsia"/>
+              </w:rPr>
+              <w:t>POST</w:t>
+            </w:r>
+          </w:p>
+        </w:tc>
+        <w:tc>
+          <w:tcPr>
+            <w:tcW w:w="1418" w:type="dxa"/>
+          </w:tcPr>
+          <w:p>
+            <w:r>
+              <w:rPr>
+                <w:rFonts w:hint="eastAsia"/>
+              </w:rPr>
+              <w:t>form</w:t>
+            </w:r>
+            <w:r>
+              <w:rPr>
+                <w:rFonts w:hint="eastAsia"/>
+              </w:rPr>
+              <w:t>表单（见附录</w:t>
+            </w:r>
+            <w:r>
+              <w:rPr>
+                <w:rFonts w:hint="eastAsia"/>
+              </w:rPr>
+              <w:t>1</w:t>
+            </w:r>
+            <w:r>
+              <w:rPr>
+                <w:rFonts w:hint="eastAsia"/>
+              </w:rPr>
+              <w:t>）</w:t>
+            </w:r>
+          </w:p>
+        </w:tc>
+        <w:tc>
+          <w:tcPr>
+            <w:tcW w:w="1638" w:type="dxa"/>
+          </w:tcPr>
+          <w:p>
+            <w:r>
+              <w:t>res:</w:t>
+            </w:r>
+            <w:r>
+              <w:rPr>
+                <w:rFonts w:hint="eastAsia"/>
+              </w:rPr>
+              <w:t>状态码</w:t>
+            </w:r>
+            <w:r>
+              <w:t>（</w:t>
+            </w:r>
+            <w:r>
+              <w:rPr>
+                <w:rFonts w:hint="eastAsia"/>
+              </w:rPr>
+              <w:t>是否</w:t>
+            </w:r>
+            <w:r>
+              <w:t>上传成功）；</w:t>
+            </w:r>
+          </w:p>
+          <w:p>
+            <w:r>
+              <w:t>oid:</w:t>
+            </w:r>
+            <w:r>
+              <w:rPr>
+                <w:rFonts w:hint="eastAsia"/>
+              </w:rPr>
+              <w:t>新</w:t>
+            </w:r>
+            <w:r>
+              <w:t>上传的模型</w:t>
+            </w:r>
+            <w:r>
+              <w:t>id</w:t>
+            </w:r>
+          </w:p>
+        </w:tc>
+        <w:tc>
+          <w:tcPr>
+            <w:tcW w:w="2047" w:type="dxa"/>
+          </w:tcPr>
+          <w:p>
+            <w:r>
+              <w:rPr>
+                <w:rFonts w:hint="eastAsia"/>
+              </w:rPr>
+              <w:t>新增模型</w:t>
+            </w:r>
+          </w:p>
+        </w:tc>
+      </w:tr>
+      <w:tr>
+        <w:tc>
+          <w:tcPr>
+            <w:tcW w:w="3823" w:type="dxa"/>
+          </w:tcPr>
+          <w:p>
+            <w:r>
+              <w:rPr>
+                <w:rFonts w:hint="eastAsia"/>
+              </w:rPr>
               <w:t>/</w:t>
             </w:r>
             <w:r>
-              <w:t>modelser/:msid?ac=run&amp;inputdata=[{"StateId":":sid","Event":":eventname","DataI</w:t>
-            </w:r>
-            <w:r>
-              <w:lastRenderedPageBreak/>
-              <w:t>d":":gdid"},{"StateId":":sid","Event":":eventname","DataId":":gdid"}]</w:t>
+              <w:t>modelser/:msid?ac=run&amp;inputdata=[{"StateId":":sid","Event":":eventname","DataId":":gdid"},{"StateId":":sid","Event":":eventname","DataId":":gdid"}]</w:t>
             </w:r>
           </w:p>
         </w:tc>
@@ -1841,7 +2262,6 @@
               <w:rPr>
                 <w:rFonts w:hint="eastAsia"/>
               </w:rPr>
-              <w:lastRenderedPageBreak/>
               <w:t>GET</w:t>
             </w:r>
           </w:p>
@@ -1894,7 +2314,6 @@
           </w:p>
           <w:p>
             <w:r>
-              <w:lastRenderedPageBreak/>
               <w:t>msr_id:</w:t>
             </w:r>
             <w:r>
@@ -1920,7 +2339,6 @@
               <w:rPr>
                 <w:rFonts w:hint="eastAsia"/>
               </w:rPr>
-              <w:lastRenderedPageBreak/>
               <w:t>运行模型，模型</w:t>
             </w:r>
             <w:r>
@@ -1951,7 +2369,6 @@
               <w:rPr>
                 <w:rFonts w:hint="eastAsia"/>
               </w:rPr>
-              <w:lastRenderedPageBreak/>
               <w:t>inputdata</w:t>
             </w:r>
           </w:p>
@@ -2778,6 +3195,7 @@
           </w:p>
           <w:p>
             <w:r>
+              <w:lastRenderedPageBreak/>
               <w:t>oid:</w:t>
             </w:r>
             <w:r>
@@ -2803,6 +3221,7 @@
               <w:rPr>
                 <w:rFonts w:hint="eastAsia"/>
               </w:rPr>
+              <w:lastRenderedPageBreak/>
               <w:t>给</w:t>
             </w:r>
             <w:r>
@@ -2830,6 +3249,7 @@
               <w:t>节点</w:t>
             </w:r>
             <w:r>
+              <w:lastRenderedPageBreak/>
               <w:t>ip</w:t>
             </w:r>
           </w:p>
@@ -3300,7 +3720,6 @@
               <w:rPr>
                 <w:rFonts w:hint="eastAsia"/>
               </w:rPr>
-              <w:lastRenderedPageBreak/>
               <w:t>host</w:t>
             </w:r>
             <w:r>
@@ -3328,7 +3747,6 @@
               <w:rPr>
                 <w:rFonts w:hint="eastAsia"/>
               </w:rPr>
-              <w:lastRenderedPageBreak/>
               <w:t>获取</w:t>
             </w:r>
             <w:r>
@@ -3368,11 +3786,7 @@
               <w:t>的模型</w:t>
             </w:r>
             <w:r>
-              <w:t>服</w:t>
-            </w:r>
-            <w:r>
-              <w:lastRenderedPageBreak/>
-              <w:t>务。</w:t>
+              <w:t>服务。</w:t>
             </w:r>
           </w:p>
         </w:tc>
@@ -4436,6 +4850,7 @@
                 <w:rFonts w:hint="eastAsia"/>
                 <w:b/>
               </w:rPr>
+              <w:lastRenderedPageBreak/>
               <w:t>URL</w:t>
             </w:r>
           </w:p>
@@ -4894,7 +5309,6 @@
           </w:p>
           <w:p>
             <w:r>
-              <w:lastRenderedPageBreak/>
               <w:t>gd_id</w:t>
             </w:r>
           </w:p>
@@ -4908,7 +5322,6 @@
               <w:rPr>
                 <w:rFonts w:hint="eastAsia"/>
               </w:rPr>
-              <w:lastRenderedPageBreak/>
               <w:t>上传到远程服务器</w:t>
             </w:r>
           </w:p>
@@ -5755,7 +6168,14 @@
               <w:rPr>
                 <w:rFonts w:hint="eastAsia"/>
               </w:rPr>
-              <w:t>获取某个运行记录</w:t>
+              <w:t>获取某个运行</w:t>
+            </w:r>
+            <w:r>
+              <w:rPr>
+                <w:rFonts w:hint="eastAsia"/>
+              </w:rPr>
+              <w:lastRenderedPageBreak/>
+              <w:t>记录</w:t>
             </w:r>
             <w:r>
               <w:rPr>
@@ -5776,6 +6196,7 @@
               <w:rPr>
                 <w:rFonts w:hint="eastAsia"/>
               </w:rPr>
+              <w:lastRenderedPageBreak/>
               <w:t>/modelser</w:t>
             </w:r>
             <w:r>
@@ -5973,7 +6394,6 @@
           <w:sz w:val="28"/>
           <w:szCs w:val="28"/>
         </w:rPr>
-        <w:lastRenderedPageBreak/>
         <w:t>5</w:t>
       </w:r>
       <w:r>
@@ -7257,7 +7677,7 @@
   <w:style w:type="paragraph" w:default="1" w:styleId="a">
     <w:name w:val="Normal"/>
     <w:qFormat/>
-    <w:rsid w:val="003663CD"/>
+    <w:rsid w:val="00F10743"/>
     <w:pPr>
       <w:widowControl w:val="0"/>
       <w:jc w:val="both"/>

</xml_diff>

<commit_message>
update visualization update input data and output data automatic completion
Signed-off-by: Franklin_Zhang <franklinzhang@foxmail.com>
</commit_message>
<xml_diff>
--- a/ComputerRes/模型服务容器API说明2.0.docx
+++ b/ComputerRes/模型服务容器API说明2.0.docx
@@ -436,11 +436,6 @@
             <w:tcW w:w="3823" w:type="dxa"/>
           </w:tcPr>
           <w:p>
-            <w:pPr>
-              <w:rPr>
-                <w:rFonts w:hint="eastAsia"/>
-              </w:rPr>
-            </w:pPr>
             <w:r>
               <w:t>/modelser?ac=search&amp;mid=[:</w:t>
             </w:r>
@@ -460,11 +455,6 @@
             <w:tcW w:w="1417" w:type="dxa"/>
           </w:tcPr>
           <w:p>
-            <w:pPr>
-              <w:rPr>
-                <w:rFonts w:hint="eastAsia"/>
-              </w:rPr>
-            </w:pPr>
             <w:r>
               <w:rPr>
                 <w:rFonts w:hint="eastAsia"/>
@@ -478,11 +468,6 @@
             <w:tcW w:w="1418" w:type="dxa"/>
           </w:tcPr>
           <w:p>
-            <w:pPr>
-              <w:rPr>
-                <w:rFonts w:hint="eastAsia"/>
-              </w:rPr>
-            </w:pPr>
             <w:r>
               <w:rPr>
                 <w:rFonts w:hint="eastAsia"/>
@@ -496,11 +481,6 @@
             <w:tcW w:w="1638" w:type="dxa"/>
           </w:tcPr>
           <w:p>
-            <w:pPr>
-              <w:rPr>
-                <w:rFonts w:hint="eastAsia"/>
-              </w:rPr>
-            </w:pPr>
             <w:r>
               <w:t>{</w:t>
             </w:r>
@@ -578,11 +558,6 @@
             </w:r>
           </w:p>
           <w:p>
-            <w:pPr>
-              <w:rPr>
-                <w:rFonts w:hint="eastAsia"/>
-              </w:rPr>
-            </w:pPr>
             <w:r>
               <w:rPr>
                 <w:rFonts w:hint="eastAsia"/>
@@ -611,11 +586,6 @@
             <w:tcW w:w="2047" w:type="dxa"/>
           </w:tcPr>
           <w:p>
-            <w:pPr>
-              <w:rPr>
-                <w:rFonts w:hint="eastAsia"/>
-              </w:rPr>
-            </w:pPr>
             <w:r>
               <w:rPr>
                 <w:rFonts w:hint="eastAsia"/>
@@ -662,11 +632,6 @@
             <w:tcW w:w="1417" w:type="dxa"/>
           </w:tcPr>
           <w:p>
-            <w:pPr>
-              <w:rPr>
-                <w:rFonts w:hint="eastAsia"/>
-              </w:rPr>
-            </w:pPr>
             <w:r>
               <w:rPr>
                 <w:rFonts w:hint="eastAsia"/>
@@ -680,11 +645,6 @@
             <w:tcW w:w="1418" w:type="dxa"/>
           </w:tcPr>
           <w:p>
-            <w:pPr>
-              <w:rPr>
-                <w:rFonts w:hint="eastAsia"/>
-              </w:rPr>
-            </w:pPr>
             <w:r>
               <w:rPr>
                 <w:rFonts w:hint="eastAsia"/>
@@ -698,11 +658,6 @@
             <w:tcW w:w="1638" w:type="dxa"/>
           </w:tcPr>
           <w:p>
-            <w:pPr>
-              <w:rPr>
-                <w:rFonts w:hint="eastAsia"/>
-              </w:rPr>
-            </w:pPr>
             <w:r>
               <w:rPr>
                 <w:rFonts w:hint="eastAsia"/>
@@ -860,11 +815,6 @@
             <w:tcW w:w="1417" w:type="dxa"/>
           </w:tcPr>
           <w:p>
-            <w:pPr>
-              <w:rPr>
-                <w:rFonts w:hint="eastAsia"/>
-              </w:rPr>
-            </w:pPr>
             <w:r>
               <w:rPr>
                 <w:rFonts w:hint="eastAsia"/>
@@ -878,11 +828,6 @@
             <w:tcW w:w="1418" w:type="dxa"/>
           </w:tcPr>
           <w:p>
-            <w:pPr>
-              <w:rPr>
-                <w:rFonts w:hint="eastAsia"/>
-              </w:rPr>
-            </w:pPr>
             <w:r>
               <w:rPr>
                 <w:rFonts w:hint="eastAsia"/>
@@ -896,11 +841,6 @@
             <w:tcW w:w="1638" w:type="dxa"/>
           </w:tcPr>
           <w:p>
-            <w:pPr>
-              <w:rPr>
-                <w:rFonts w:hint="eastAsia"/>
-              </w:rPr>
-            </w:pPr>
             <w:r>
               <w:rPr>
                 <w:rFonts w:hint="eastAsia"/>
@@ -975,11 +915,6 @@
             </w:r>
           </w:p>
           <w:p>
-            <w:pPr>
-              <w:rPr>
-                <w:rFonts w:hint="eastAsia"/>
-              </w:rPr>
-            </w:pPr>
             <w:r>
               <w:rPr>
                 <w:rFonts w:hint="eastAsia"/>
@@ -1054,11 +989,6 @@
             <w:tcW w:w="1417" w:type="dxa"/>
           </w:tcPr>
           <w:p>
-            <w:pPr>
-              <w:rPr>
-                <w:rFonts w:hint="eastAsia"/>
-              </w:rPr>
-            </w:pPr>
             <w:r>
               <w:rPr>
                 <w:rFonts w:hint="eastAsia"/>
@@ -1072,11 +1002,6 @@
             <w:tcW w:w="1418" w:type="dxa"/>
           </w:tcPr>
           <w:p>
-            <w:pPr>
-              <w:rPr>
-                <w:rFonts w:hint="eastAsia"/>
-              </w:rPr>
-            </w:pPr>
             <w:r>
               <w:rPr>
                 <w:rFonts w:hint="eastAsia"/>
@@ -1090,11 +1015,6 @@
             <w:tcW w:w="1638" w:type="dxa"/>
           </w:tcPr>
           <w:p>
-            <w:pPr>
-              <w:rPr>
-                <w:rFonts w:hint="eastAsia"/>
-              </w:rPr>
-            </w:pPr>
             <w:r>
               <w:rPr>
                 <w:rFonts w:hint="eastAsia"/>
@@ -1169,11 +1089,6 @@
             </w:r>
           </w:p>
           <w:p>
-            <w:pPr>
-              <w:rPr>
-                <w:rFonts w:hint="eastAsia"/>
-              </w:rPr>
-            </w:pPr>
             <w:r>
               <w:rPr>
                 <w:rFonts w:hint="eastAsia"/>
@@ -1184,13 +1099,7 @@
               <w:rPr>
                 <w:rFonts w:hint="eastAsia"/>
               </w:rPr>
-              <w:t>模型</w:t>
-            </w:r>
-            <w:r>
-              <w:rPr>
-                <w:rFonts w:hint="eastAsia"/>
-              </w:rPr>
-              <w:t>输入数据信息</w:t>
+              <w:t>模型输入数据信息</w:t>
             </w:r>
             <w:r>
               <w:rPr>
@@ -1338,11 +1247,6 @@
             <w:tcW w:w="1417" w:type="dxa"/>
           </w:tcPr>
           <w:p>
-            <w:pPr>
-              <w:rPr>
-                <w:rFonts w:hint="eastAsia"/>
-              </w:rPr>
-            </w:pPr>
             <w:r>
               <w:rPr>
                 <w:rFonts w:hint="eastAsia"/>
@@ -1356,11 +1260,6 @@
             <w:tcW w:w="1418" w:type="dxa"/>
           </w:tcPr>
           <w:p>
-            <w:pPr>
-              <w:rPr>
-                <w:rFonts w:hint="eastAsia"/>
-              </w:rPr>
-            </w:pPr>
             <w:r>
               <w:rPr>
                 <w:rFonts w:hint="eastAsia"/>
@@ -1374,11 +1273,6 @@
             <w:tcW w:w="1638" w:type="dxa"/>
           </w:tcPr>
           <w:p>
-            <w:pPr>
-              <w:rPr>
-                <w:rFonts w:hint="eastAsia"/>
-              </w:rPr>
-            </w:pPr>
             <w:r>
               <w:rPr>
                 <w:rFonts w:hint="eastAsia"/>
@@ -1453,11 +1347,6 @@
             </w:r>
           </w:p>
           <w:p>
-            <w:pPr>
-              <w:rPr>
-                <w:rFonts w:hint="eastAsia"/>
-              </w:rPr>
-            </w:pPr>
             <w:r>
               <w:t>msr_id</w:t>
             </w:r>
@@ -1498,11 +1387,6 @@
             <w:tcW w:w="2047" w:type="dxa"/>
           </w:tcPr>
           <w:p>
-            <w:pPr>
-              <w:rPr>
-                <w:rFonts w:hint="eastAsia"/>
-              </w:rPr>
-            </w:pPr>
             <w:r>
               <w:rPr>
                 <w:rFonts w:hint="eastAsia"/>
@@ -1541,6 +1425,54 @@
                 <w:rFonts w:hint="eastAsia"/>
               </w:rPr>
               <w:t>模型</w:t>
+            </w:r>
+            <w:r>
+              <w:rPr>
+                <w:rFonts w:hint="eastAsia"/>
+              </w:rPr>
+              <w:t>，</w:t>
+            </w:r>
+            <w:r>
+              <w:rPr>
+                <w:rFonts w:hint="eastAsia"/>
+              </w:rPr>
+              <w:t>inputdata</w:t>
+            </w:r>
+            <w:r>
+              <w:rPr>
+                <w:rFonts w:hint="eastAsia"/>
+              </w:rPr>
+              <w:t>为输入数据，</w:t>
+            </w:r>
+            <w:r>
+              <w:rPr>
+                <w:rFonts w:hint="eastAsia"/>
+              </w:rPr>
+              <w:t>outputdata</w:t>
+            </w:r>
+            <w:r>
+              <w:rPr>
+                <w:rFonts w:hint="eastAsia"/>
+              </w:rPr>
+              <w:t>为输出数据，</w:t>
+            </w:r>
+            <w:r>
+              <w:rPr>
+                <w:rFonts w:hint="eastAsia"/>
+              </w:rPr>
+              <w:t>token</w:t>
+            </w:r>
+            <w:r>
+              <w:rPr>
+                <w:rFonts w:hint="eastAsia"/>
+              </w:rPr>
+              <w:t>为权限模型的</w:t>
+            </w:r>
+            <w:r>
+              <w:rPr>
+                <w:rFonts w:hint="eastAsia"/>
+              </w:rPr>
+              <w:t>token</w:t>
             </w:r>
           </w:p>
         </w:tc>
@@ -1805,6 +1737,11 @@
               <w:t>}</w:t>
             </w:r>
           </w:p>
+          <w:p>
+            <w:r>
+              <w:t>{data:[:datastream]}</w:t>
+            </w:r>
+          </w:p>
         </w:tc>
         <w:tc>
           <w:tcPr>
@@ -1877,6 +1814,8 @@
               </w:rPr>
               <w:t>上传数据接口</w:t>
             </w:r>
+            <w:bookmarkStart w:id="0" w:name="_GoBack"/>
+            <w:bookmarkEnd w:id="0"/>
           </w:p>
         </w:tc>
       </w:tr>
@@ -1915,8 +1854,6 @@
           <w:b/>
         </w:rPr>
       </w:pPr>
-      <w:bookmarkStart w:id="0" w:name="_GoBack"/>
-      <w:bookmarkEnd w:id="0"/>
     </w:p>
     <w:p>
       <w:pPr>
@@ -1928,7 +1865,6 @@
     <w:p>
       <w:pPr>
         <w:rPr>
-          <w:rFonts w:hint="eastAsia"/>
           <w:b/>
           <w:color w:val="FF0000"/>
         </w:rPr>
@@ -3150,7 +3086,14 @@
               <w:rPr>
                 <w:rFonts w:hint="eastAsia"/>
               </w:rPr>
-              <w:t>表单（见附录</w:t>
+              <w:t>表单（见</w:t>
+            </w:r>
+            <w:r>
+              <w:rPr>
+                <w:rFonts w:hint="eastAsia"/>
+              </w:rPr>
+              <w:lastRenderedPageBreak/>
+              <w:t>附录</w:t>
             </w:r>
             <w:r>
               <w:rPr>
@@ -3172,6 +3115,7 @@
           </w:tcPr>
           <w:p>
             <w:r>
+              <w:lastRenderedPageBreak/>
               <w:t>res:</w:t>
             </w:r>
             <w:r>
@@ -3190,12 +3134,12 @@
               <w:t>是否</w:t>
             </w:r>
             <w:r>
+              <w:lastRenderedPageBreak/>
               <w:t>上传成功）；</w:t>
             </w:r>
           </w:p>
           <w:p>
             <w:r>
-              <w:lastRenderedPageBreak/>
               <w:t>oid:</w:t>
             </w:r>
             <w:r>
@@ -3225,7 +3169,11 @@
               <w:t>给</w:t>
             </w:r>
             <w:r>
-              <w:t>远程节点新增模型</w:t>
+              <w:t>远程节点新增模</w:t>
+            </w:r>
+            <w:r>
+              <w:lastRenderedPageBreak/>
+              <w:t>型</w:t>
             </w:r>
             <w:r>
               <w:rPr>
@@ -3249,7 +3197,6 @@
               <w:t>节点</w:t>
             </w:r>
             <w:r>
-              <w:lastRenderedPageBreak/>
               <w:t>ip</w:t>
             </w:r>
           </w:p>
@@ -3270,6 +3217,7 @@
               <w:rPr>
                 <w:color w:val="FF0000"/>
               </w:rPr>
+              <w:lastRenderedPageBreak/>
               <w:t>/modelser</w:t>
             </w:r>
             <w:r>
@@ -4790,6 +4738,7 @@
           <w:sz w:val="28"/>
           <w:szCs w:val="28"/>
         </w:rPr>
+        <w:lastRenderedPageBreak/>
         <w:t>3</w:t>
       </w:r>
       <w:r>
@@ -4850,7 +4799,6 @@
                 <w:rFonts w:hint="eastAsia"/>
                 <w:b/>
               </w:rPr>
-              <w:lastRenderedPageBreak/>
               <w:t>URL</w:t>
             </w:r>
           </w:p>
@@ -6048,6 +5996,7 @@
                 <w:rFonts w:hint="eastAsia"/>
                 <w:b/>
               </w:rPr>
+              <w:lastRenderedPageBreak/>
               <w:t>URL</w:t>
             </w:r>
           </w:p>
@@ -6168,14 +6117,7 @@
               <w:rPr>
                 <w:rFonts w:hint="eastAsia"/>
               </w:rPr>
-              <w:t>获取某个运行</w:t>
-            </w:r>
-            <w:r>
-              <w:rPr>
-                <w:rFonts w:hint="eastAsia"/>
-              </w:rPr>
-              <w:lastRenderedPageBreak/>
-              <w:t>记录</w:t>
+              <w:t>获取某个运行记录</w:t>
             </w:r>
             <w:r>
               <w:rPr>
@@ -6196,7 +6138,6 @@
               <w:rPr>
                 <w:rFonts w:hint="eastAsia"/>
               </w:rPr>
-              <w:lastRenderedPageBreak/>
               <w:t>/modelser</w:t>
             </w:r>
             <w:r>

</xml_diff>